<commit_message>
AFter removing few spaces and refined info
</commit_message>
<xml_diff>
--- a/RESUME.docx
+++ b/RESUME.docx
@@ -9,18 +9,21 @@
         <w:rPr>
           <w:b/>
           <w:bCs/>
-          <w:sz w:val="30"/>
-          <w:szCs w:val="30"/>
-        </w:rPr>
-      </w:pPr>
-      <w:r>
-        <w:rPr>
-          <w:b/>
-          <w:bCs/>
-          <w:sz w:val="30"/>
-          <w:szCs w:val="30"/>
-        </w:rPr>
-        <w:t>KARTHIK REDDY KOMMA</w:t>
+        </w:rPr>
+      </w:pPr>
+      <w:r>
+        <w:rPr>
+          <w:b/>
+          <w:bCs/>
+        </w:rPr>
+        <w:t>KARTHIK REDDY KO</w:t>
+      </w:r>
+      <w:r>
+        <w:rPr>
+          <w:b/>
+          <w:bCs/>
+        </w:rPr>
+        <w:t>MMA</w:t>
       </w:r>
     </w:p>
     <w:p>
@@ -29,41 +32,31 @@
         <w:jc w:val="center"/>
       </w:pPr>
       <w:r>
-        <w:t>k</w:t>
-      </w:r>
-      <w:r>
-        <w:t>omma@us</w:t>
-      </w:r>
-      <w:r>
-        <w:t xml:space="preserve">c.edu  </w:t>
-      </w:r>
-      <w:r>
-        <w:t xml:space="preserve">| </w:t>
-      </w:r>
-      <w:r>
-        <w:t xml:space="preserve"> 213-551-3567 | </w:t>
-      </w:r>
-      <w:hyperlink r:id="rId8" w:history="1">
-        <w:r>
-          <w:rPr>
-            <w:rStyle w:val="Hyperlink"/>
-          </w:rPr>
-          <w:t>LinkedIn</w:t>
-        </w:r>
-        <w:r>
-          <w:rPr>
-            <w:rStyle w:val="Hyperlink"/>
-          </w:rPr>
-          <w:t xml:space="preserve"> Profile</w:t>
-        </w:r>
-      </w:hyperlink>
+        <w:t xml:space="preserve">komma@usc.edu </w:t>
+      </w:r>
+      <w:r>
+        <w:t>| 213</w:t>
+      </w:r>
+      <w:r>
+        <w:t>-551-3</w:t>
+      </w:r>
+      <w:r>
+        <w:t>65</w:t>
+      </w:r>
+      <w:r>
+        <w:t xml:space="preserve">7 | </w:t>
+      </w:r>
+      <w:r>
+        <w:t>linkedin.com/in/karthik-reddy-komma</w:t>
+      </w:r>
     </w:p>
     <w:p>
       <w:pPr>
         <w:pBdr>
-          <w:bottom w:val="single" w:sz="6" w:space="1" w:color="auto"/>
+          <w:bottom w:val="single" w:sz="4" w:space="1" w:color="auto"/>
         </w:pBdr>
-        <w:ind w:left="-630"/>
+        <w:spacing w:after="0" w:line="276" w:lineRule="auto"/>
+        <w:ind w:left="-634"/>
         <w:jc w:val="both"/>
         <w:rPr>
           <w:b/>
@@ -76,8 +69,8 @@
         <w:rPr>
           <w:b/>
           <w:bCs/>
-          <w:sz w:val="28"/>
-          <w:szCs w:val="28"/>
+          <w:sz w:val="24"/>
+          <w:szCs w:val="24"/>
         </w:rPr>
         <w:t>EDUCATION</w:t>
       </w:r>
@@ -87,578 +80,286 @@
         <w:spacing w:after="0" w:line="240" w:lineRule="auto"/>
         <w:ind w:left="-634" w:right="-334"/>
         <w:jc w:val="both"/>
-      </w:pPr>
-      <w:r>
+        <w:rPr>
+          <w:i/>
+          <w:iCs/>
+        </w:rPr>
+      </w:pPr>
+      <w:r>
+        <w:rPr>
+          <w:b/>
+          <w:bCs/>
+        </w:rPr>
+        <w:t xml:space="preserve">Master of Science in Computer Science, </w:t>
+      </w:r>
+      <w:r>
+        <w:rPr>
+          <w:i/>
+          <w:iCs/>
+        </w:rPr>
+        <w:t xml:space="preserve">University of Southern California                                                         </w:t>
+      </w:r>
+      <w:r>
+        <w:rPr>
+          <w:b/>
+          <w:bCs/>
+        </w:rPr>
+        <w:t>Aug 21-May 23</w:t>
+      </w:r>
+    </w:p>
+    <w:p>
+      <w:pPr>
+        <w:spacing w:after="0" w:line="240" w:lineRule="auto"/>
+        <w:ind w:left="-634" w:right="-334"/>
+        <w:jc w:val="both"/>
+      </w:pPr>
+      <w:r>
+        <w:t xml:space="preserve">Coursework: Analysis of Algorithms, Database Systems.                                                      </w:t>
+      </w:r>
+    </w:p>
+    <w:p>
+      <w:pPr>
+        <w:spacing w:after="0" w:line="240" w:lineRule="auto"/>
+        <w:ind w:left="-634" w:right="-334"/>
+        <w:jc w:val="both"/>
+      </w:pPr>
+      <w:r>
+        <w:rPr>
+          <w:b/>
+          <w:bCs/>
+        </w:rPr>
+        <w:t>Bachelor of Engineering</w:t>
+      </w:r>
+      <w:r>
+        <w:t xml:space="preserve"> </w:t>
+      </w:r>
+      <w:r>
+        <w:rPr>
+          <w:b/>
+          <w:bCs/>
+        </w:rPr>
+        <w:t>in Computer Science</w:t>
+      </w:r>
+      <w:r>
+        <w:t xml:space="preserve">, Visvesvaraya Technological University                                   </w:t>
+      </w:r>
+      <w:r>
+        <w:rPr>
+          <w:b/>
+          <w:bCs/>
+        </w:rPr>
+        <w:t>Aug 14 - Jun 18</w:t>
+      </w:r>
+    </w:p>
+    <w:p>
+      <w:pPr>
+        <w:spacing w:after="0" w:line="360" w:lineRule="auto"/>
+        <w:ind w:left="-634"/>
+        <w:jc w:val="both"/>
+      </w:pPr>
+      <w:r>
+        <w:rPr>
+          <w:i/>
+          <w:iCs/>
+        </w:rPr>
+        <w:t>Coursework</w:t>
+      </w:r>
+      <w:r>
+        <w:t>: C, C++, Java, DS &amp; Algorithms, OS, Computer Networks, Object-Oriented Programming, DBMS.</w:t>
+      </w:r>
+    </w:p>
+    <w:p>
+      <w:pPr>
+        <w:pBdr>
+          <w:bottom w:val="single" w:sz="4" w:space="1" w:color="auto"/>
+        </w:pBdr>
+        <w:spacing w:after="0" w:line="276" w:lineRule="auto"/>
+        <w:ind w:left="-634"/>
+        <w:jc w:val="both"/>
         <w:rPr>
           <w:b/>
           <w:bCs/>
           <w:sz w:val="24"/>
           <w:szCs w:val="24"/>
         </w:rPr>
-        <w:t>Master of Science</w:t>
-      </w:r>
-      <w:r>
-        <w:rPr>
-          <w:b/>
-          <w:bCs/>
-        </w:rPr>
-        <w:t xml:space="preserve">, </w:t>
-      </w:r>
-      <w:r>
-        <w:t>Computer Science, University of Southern California</w:t>
-      </w:r>
-      <w:r>
-        <w:t xml:space="preserve">. </w:t>
-      </w:r>
-      <w:r>
-        <w:t xml:space="preserve">                                   </w:t>
-      </w:r>
-      <w:r>
-        <w:t xml:space="preserve">                 </w:t>
-      </w:r>
-      <w:r>
+      </w:pPr>
+      <w:r>
+        <w:rPr>
+          <w:b/>
+          <w:bCs/>
+          <w:sz w:val="24"/>
+          <w:szCs w:val="24"/>
+        </w:rPr>
+        <w:t>TECHNICAL SKILLS</w:t>
+      </w:r>
+    </w:p>
+    <w:p>
+      <w:pPr>
+        <w:spacing w:after="0" w:line="240" w:lineRule="auto"/>
+        <w:ind w:left="-634"/>
+        <w:jc w:val="both"/>
+      </w:pPr>
+      <w:r>
+        <w:rPr>
+          <w:b/>
+          <w:bCs/>
+        </w:rPr>
+        <w:t xml:space="preserve">Languages:                      </w:t>
+      </w:r>
+      <w:r>
+        <w:t>C, C++, Python, Java.</w:t>
+      </w:r>
+    </w:p>
+    <w:p>
+      <w:pPr>
+        <w:spacing w:after="0"/>
+        <w:ind w:left="-634"/>
+        <w:jc w:val="both"/>
+      </w:pPr>
+      <w:r>
+        <w:rPr>
+          <w:b/>
+          <w:bCs/>
+        </w:rPr>
+        <w:t xml:space="preserve">Web Development:      </w:t>
+      </w:r>
+      <w:r>
+        <w:t>HTML5, CSS, JavaScript, React JS, Node JS, Express JS.</w:t>
+      </w:r>
+    </w:p>
+    <w:p>
+      <w:pPr>
+        <w:spacing w:after="0"/>
+        <w:ind w:left="-634"/>
+        <w:jc w:val="both"/>
+      </w:pPr>
+      <w:r>
+        <w:rPr>
+          <w:b/>
+          <w:bCs/>
+        </w:rPr>
+        <w:t>Databases:</w:t>
+      </w:r>
+      <w:r>
+        <w:t xml:space="preserve">                       MySQL, SQL, MongoDB.</w:t>
+      </w:r>
+    </w:p>
+    <w:p>
+      <w:pPr>
+        <w:spacing w:after="0" w:line="360" w:lineRule="auto"/>
+        <w:ind w:left="-634"/>
+        <w:jc w:val="both"/>
+      </w:pPr>
+      <w:r>
+        <w:rPr>
+          <w:b/>
+          <w:bCs/>
+        </w:rPr>
+        <w:t>Tools &amp; Technologies:</w:t>
+      </w:r>
+      <w:r>
+        <w:t xml:space="preserve">  AWS, TCP/IP, Azure DevOps, Git, Visual Studio, JIRA, Wireshark, GDB.</w:t>
+      </w:r>
+    </w:p>
+    <w:p>
+      <w:pPr>
+        <w:pBdr>
+          <w:bottom w:val="single" w:sz="4" w:space="1" w:color="auto"/>
+        </w:pBdr>
+        <w:spacing w:after="0" w:line="276" w:lineRule="auto"/>
+        <w:ind w:left="-634"/>
+        <w:jc w:val="both"/>
+        <w:rPr>
+          <w:b/>
+          <w:bCs/>
+        </w:rPr>
+      </w:pPr>
+      <w:r>
+        <w:rPr>
+          <w:b/>
+          <w:bCs/>
+        </w:rPr>
+        <w:t>EXPERIENCE</w:t>
+      </w:r>
+      <w:r>
+        <w:rPr>
+          <w:b/>
+          <w:bCs/>
+        </w:rPr>
+        <w:t xml:space="preserve"> </w:t>
+      </w:r>
+    </w:p>
+    <w:p>
+      <w:pPr>
+        <w:spacing w:after="0"/>
+        <w:ind w:left="-634"/>
+        <w:jc w:val="both"/>
         <w:rPr>
           <w:i/>
           <w:iCs/>
         </w:rPr>
-        <w:t xml:space="preserve">Aug </w:t>
-      </w:r>
-      <w:r>
-        <w:rPr>
-          <w:i/>
-          <w:iCs/>
-        </w:rPr>
-        <w:t xml:space="preserve">21 </w:t>
-      </w:r>
-      <w:r>
-        <w:rPr>
-          <w:i/>
-          <w:iCs/>
-        </w:rPr>
-        <w:t>- Present</w:t>
-      </w:r>
-    </w:p>
-    <w:p>
-      <w:pPr>
-        <w:spacing w:after="0" w:line="240" w:lineRule="auto"/>
-        <w:ind w:left="-634" w:right="-334"/>
-        <w:jc w:val="both"/>
-        <w:rPr>
-          <w:b/>
-          <w:bCs/>
-        </w:rPr>
-      </w:pPr>
-    </w:p>
-    <w:p>
-      <w:pPr>
-        <w:spacing w:after="0" w:line="240" w:lineRule="auto"/>
-        <w:ind w:left="-634" w:right="-334"/>
-        <w:jc w:val="both"/>
-      </w:pPr>
-      <w:r>
-        <w:rPr>
-          <w:b/>
-          <w:bCs/>
-          <w:sz w:val="24"/>
-          <w:szCs w:val="24"/>
-        </w:rPr>
-        <w:t>Bachelor of Engineering</w:t>
-      </w:r>
-      <w:r>
-        <w:rPr>
-          <w:sz w:val="24"/>
-          <w:szCs w:val="24"/>
-        </w:rPr>
-        <w:t>,</w:t>
-      </w:r>
-      <w:r>
-        <w:t xml:space="preserve"> Computer Science, Visvesvaraya Technological University                </w:t>
-      </w:r>
-      <w:r>
-        <w:t xml:space="preserve">                   </w:t>
-      </w:r>
-      <w:r>
-        <w:t xml:space="preserve"> </w:t>
-      </w:r>
-      <w:r>
-        <w:rPr>
-          <w:i/>
-          <w:iCs/>
-        </w:rPr>
-        <w:t xml:space="preserve">Aug 14 </w:t>
-      </w:r>
-      <w:r>
-        <w:rPr>
-          <w:i/>
-          <w:iCs/>
-        </w:rPr>
-        <w:t>-</w:t>
-      </w:r>
-      <w:r>
-        <w:rPr>
-          <w:i/>
-          <w:iCs/>
-        </w:rPr>
-        <w:t xml:space="preserve"> Jun 18</w:t>
-      </w:r>
-    </w:p>
-    <w:p>
-      <w:pPr>
-        <w:spacing w:after="0" w:line="480" w:lineRule="auto"/>
-        <w:ind w:left="-630"/>
-        <w:jc w:val="both"/>
-      </w:pPr>
-      <w:r>
-        <w:rPr>
-          <w:i/>
-          <w:iCs/>
-        </w:rPr>
-        <w:t>Course</w:t>
-      </w:r>
-      <w:r>
-        <w:rPr>
-          <w:i/>
-          <w:iCs/>
-        </w:rPr>
-        <w:t>work</w:t>
-      </w:r>
-      <w:r>
-        <w:t xml:space="preserve">: </w:t>
-      </w:r>
-      <w:r>
-        <w:t xml:space="preserve">C, </w:t>
-      </w:r>
-      <w:r>
-        <w:t xml:space="preserve">C++, Java, </w:t>
-      </w:r>
-      <w:r>
-        <w:t>D</w:t>
-      </w:r>
-      <w:r>
-        <w:t>S &amp; Algorithms</w:t>
-      </w:r>
-      <w:r>
-        <w:t>,</w:t>
-      </w:r>
-      <w:r>
-        <w:t xml:space="preserve"> OS,</w:t>
-      </w:r>
-      <w:r>
-        <w:t xml:space="preserve"> </w:t>
-      </w:r>
-      <w:r>
-        <w:t xml:space="preserve">Computer Networks, </w:t>
-      </w:r>
-      <w:r>
-        <w:t>Object</w:t>
-      </w:r>
-      <w:r>
-        <w:t>-</w:t>
-      </w:r>
-      <w:r>
-        <w:t>Oriented Programming, DBMS</w:t>
-      </w:r>
-      <w:r>
-        <w:t>.</w:t>
-      </w:r>
-    </w:p>
-    <w:p>
-      <w:pPr>
-        <w:pBdr>
-          <w:bottom w:val="single" w:sz="6" w:space="1" w:color="auto"/>
-        </w:pBdr>
-        <w:spacing w:line="240" w:lineRule="auto"/>
-        <w:ind w:left="-630"/>
-        <w:jc w:val="both"/>
-        <w:rPr>
-          <w:b/>
-          <w:bCs/>
-          <w:sz w:val="28"/>
-          <w:szCs w:val="28"/>
-        </w:rPr>
-      </w:pPr>
-      <w:r>
-        <w:rPr>
-          <w:b/>
-          <w:bCs/>
-          <w:sz w:val="28"/>
-          <w:szCs w:val="28"/>
-        </w:rPr>
-        <w:t xml:space="preserve">TECHNICAL </w:t>
-      </w:r>
-      <w:r>
-        <w:rPr>
-          <w:b/>
-          <w:bCs/>
-          <w:sz w:val="28"/>
-          <w:szCs w:val="28"/>
-        </w:rPr>
-        <w:t>SKILLS</w:t>
-      </w:r>
-    </w:p>
-    <w:p>
-      <w:pPr>
-        <w:spacing w:after="0"/>
-        <w:ind w:left="-634"/>
-        <w:jc w:val="both"/>
-      </w:pPr>
-      <w:r>
-        <w:rPr>
-          <w:b/>
-          <w:bCs/>
-          <w:sz w:val="24"/>
-          <w:szCs w:val="24"/>
-        </w:rPr>
-        <w:t>Languages</w:t>
-      </w:r>
-      <w:r>
-        <w:rPr>
-          <w:b/>
-          <w:bCs/>
-        </w:rPr>
-        <w:t>:</w:t>
-      </w:r>
-      <w:r>
-        <w:rPr>
-          <w:b/>
-          <w:bCs/>
-        </w:rPr>
-        <w:t xml:space="preserve">                     </w:t>
-      </w:r>
-      <w:r>
-        <w:rPr>
-          <w:b/>
-          <w:bCs/>
-        </w:rPr>
-        <w:t xml:space="preserve"> </w:t>
-      </w:r>
-      <w:r>
-        <w:t>C/</w:t>
-      </w:r>
-      <w:r>
-        <w:t>C</w:t>
-      </w:r>
-      <w:r>
-        <w:t xml:space="preserve">++, </w:t>
-      </w:r>
-      <w:r>
-        <w:t>Python</w:t>
-      </w:r>
-      <w:r>
-        <w:t>, Java</w:t>
-      </w:r>
-      <w:r>
-        <w:t>.</w:t>
-      </w:r>
-    </w:p>
-    <w:p>
-      <w:pPr>
-        <w:spacing w:after="0"/>
-        <w:ind w:left="-634"/>
-        <w:jc w:val="both"/>
-      </w:pPr>
-      <w:r>
-        <w:rPr>
-          <w:b/>
-          <w:bCs/>
-          <w:sz w:val="24"/>
-          <w:szCs w:val="24"/>
-        </w:rPr>
-        <w:t>Web</w:t>
-      </w:r>
-      <w:r>
-        <w:rPr>
-          <w:b/>
-          <w:bCs/>
-        </w:rPr>
-        <w:t xml:space="preserve"> </w:t>
-      </w:r>
-      <w:r>
-        <w:rPr>
-          <w:b/>
-          <w:bCs/>
-          <w:sz w:val="24"/>
-          <w:szCs w:val="24"/>
-        </w:rPr>
-        <w:t>Development</w:t>
-      </w:r>
-      <w:r>
-        <w:rPr>
-          <w:b/>
-          <w:bCs/>
-        </w:rPr>
-        <w:t xml:space="preserve">:      </w:t>
-      </w:r>
-      <w:r>
-        <w:t>HTML</w:t>
-      </w:r>
-      <w:r>
-        <w:t>5</w:t>
-      </w:r>
-      <w:r>
-        <w:t>, CSS, JavaScript, React, Node</w:t>
-      </w:r>
-      <w:r>
-        <w:t>.js.</w:t>
-      </w:r>
-    </w:p>
-    <w:p>
-      <w:pPr>
-        <w:spacing w:after="0"/>
-        <w:ind w:left="-634"/>
-        <w:jc w:val="both"/>
-      </w:pPr>
-      <w:r>
-        <w:rPr>
-          <w:b/>
-          <w:bCs/>
-          <w:sz w:val="24"/>
-          <w:szCs w:val="24"/>
-        </w:rPr>
-        <w:t>Databases</w:t>
-      </w:r>
-      <w:r>
-        <w:rPr>
-          <w:b/>
-          <w:bCs/>
-        </w:rPr>
-        <w:t>:</w:t>
-      </w:r>
-      <w:r>
-        <w:t xml:space="preserve">                      </w:t>
-      </w:r>
-      <w:r>
-        <w:t xml:space="preserve"> </w:t>
-      </w:r>
-      <w:r>
-        <w:t>MySQL, SQL, MongoDB.</w:t>
-      </w:r>
-    </w:p>
-    <w:p>
-      <w:pPr>
-        <w:spacing w:after="0"/>
-        <w:ind w:left="-634"/>
-        <w:jc w:val="both"/>
-      </w:pPr>
-      <w:r>
-        <w:rPr>
-          <w:b/>
-          <w:bCs/>
-          <w:sz w:val="24"/>
-          <w:szCs w:val="24"/>
-        </w:rPr>
-        <w:t>Tools</w:t>
-      </w:r>
-      <w:r>
-        <w:rPr>
-          <w:b/>
-          <w:bCs/>
-          <w:sz w:val="24"/>
-          <w:szCs w:val="24"/>
-        </w:rPr>
-        <w:t xml:space="preserve"> &amp; Technologies</w:t>
-      </w:r>
-      <w:r>
-        <w:rPr>
-          <w:b/>
-          <w:bCs/>
-          <w:sz w:val="24"/>
-          <w:szCs w:val="24"/>
-        </w:rPr>
-        <w:t>:</w:t>
-      </w:r>
-      <w:r>
+      </w:pPr>
+      <w:r>
+        <w:rPr>
+          <w:b/>
+          <w:bCs/>
+        </w:rPr>
+        <w:t xml:space="preserve">Software Development Engineer </w:t>
+      </w:r>
+      <w:r>
+        <w:rPr>
+          <w:b/>
+          <w:bCs/>
+        </w:rPr>
+        <w:t xml:space="preserve">– </w:t>
+      </w:r>
+      <w:r>
+        <w:rPr>
+          <w:b/>
+          <w:bCs/>
+        </w:rPr>
+        <w:t>2</w:t>
+      </w:r>
+      <w:r>
+        <w:rPr>
+          <w:b/>
+          <w:bCs/>
+        </w:rPr>
+        <w:t xml:space="preserve">, Tally Solutions PVT LTD                                                </w:t>
+      </w:r>
+      <w:r>
+        <w:rPr>
+          <w:b/>
+          <w:bCs/>
+        </w:rPr>
+        <w:t xml:space="preserve">   </w:t>
+      </w:r>
+      <w:r>
+        <w:rPr>
+          <w:b/>
+          <w:bCs/>
+        </w:rPr>
+        <w:t xml:space="preserve">             </w:t>
+      </w:r>
+      <w:r>
+        <w:rPr>
+          <w:b/>
+          <w:bCs/>
+        </w:rPr>
         <w:t xml:space="preserve">  </w:t>
       </w:r>
       <w:r>
-        <w:t>AWS,</w:t>
-      </w:r>
-      <w:r>
-        <w:t xml:space="preserve"> TCP/IP,</w:t>
-      </w:r>
-      <w:r>
-        <w:t xml:space="preserve"> </w:t>
-      </w:r>
-      <w:r>
-        <w:t>A</w:t>
-      </w:r>
-      <w:r>
-        <w:t xml:space="preserve">zure </w:t>
-      </w:r>
-      <w:r>
-        <w:t>D</w:t>
-      </w:r>
-      <w:r>
-        <w:t>ev</w:t>
-      </w:r>
-      <w:r>
-        <w:t>O</w:t>
-      </w:r>
-      <w:r>
-        <w:t>ps</w:t>
-      </w:r>
-      <w:r>
-        <w:t>, Git, Visual Studio</w:t>
-      </w:r>
-      <w:r>
-        <w:t>, JIRA,</w:t>
-      </w:r>
-      <w:r>
-        <w:t xml:space="preserve"> Wireshark, GD</w:t>
-      </w:r>
-      <w:r>
-        <w:t>B</w:t>
-      </w:r>
-      <w:r>
-        <w:t>.</w:t>
-      </w:r>
-    </w:p>
-    <w:p>
-      <w:pPr>
-        <w:spacing w:after="0"/>
-        <w:ind w:left="-634"/>
-        <w:jc w:val="both"/>
-      </w:pPr>
-    </w:p>
-    <w:p>
-      <w:pPr>
-        <w:pBdr>
-          <w:bottom w:val="single" w:sz="6" w:space="1" w:color="auto"/>
-        </w:pBdr>
-        <w:spacing w:after="0"/>
-        <w:ind w:left="-634"/>
-        <w:jc w:val="both"/>
-        <w:rPr>
-          <w:b/>
-          <w:bCs/>
-          <w:sz w:val="28"/>
-          <w:szCs w:val="28"/>
-        </w:rPr>
-      </w:pPr>
-      <w:r>
-        <w:rPr>
-          <w:b/>
-          <w:bCs/>
-          <w:sz w:val="28"/>
-          <w:szCs w:val="28"/>
-        </w:rPr>
-        <w:t>EXPERIENCE</w:t>
-      </w:r>
-      <w:r>
-        <w:rPr>
-          <w:b/>
-          <w:bCs/>
-          <w:sz w:val="28"/>
-          <w:szCs w:val="28"/>
-        </w:rPr>
-        <w:t xml:space="preserve"> </w:t>
-      </w:r>
-    </w:p>
-    <w:p>
-      <w:pPr>
-        <w:spacing w:after="0"/>
-        <w:ind w:left="-634"/>
-        <w:jc w:val="both"/>
-        <w:rPr>
-          <w:i/>
-          <w:iCs/>
-        </w:rPr>
-      </w:pPr>
-      <w:r>
-        <w:rPr>
-          <w:b/>
-          <w:bCs/>
-          <w:sz w:val="24"/>
-          <w:szCs w:val="24"/>
-        </w:rPr>
-        <w:t xml:space="preserve">Software Development Engineer </w:t>
-      </w:r>
-      <w:r>
-        <w:rPr>
-          <w:b/>
-          <w:bCs/>
-          <w:sz w:val="24"/>
-          <w:szCs w:val="24"/>
-        </w:rPr>
-        <w:t xml:space="preserve">– </w:t>
-      </w:r>
-      <w:r>
-        <w:rPr>
-          <w:b/>
-          <w:bCs/>
-          <w:sz w:val="24"/>
-          <w:szCs w:val="24"/>
-        </w:rPr>
-        <w:t>1 &amp;</w:t>
-      </w:r>
-      <w:r>
-        <w:rPr>
-          <w:b/>
-          <w:bCs/>
-          <w:sz w:val="24"/>
-          <w:szCs w:val="24"/>
-        </w:rPr>
-        <w:t xml:space="preserve"> </w:t>
-      </w:r>
-      <w:r>
-        <w:rPr>
-          <w:b/>
-          <w:bCs/>
-          <w:sz w:val="24"/>
-          <w:szCs w:val="24"/>
-        </w:rPr>
-        <w:t>2</w:t>
-      </w:r>
-      <w:r>
-        <w:rPr>
-          <w:b/>
-          <w:bCs/>
-          <w:sz w:val="24"/>
-          <w:szCs w:val="24"/>
-        </w:rPr>
-        <w:t>,</w:t>
-      </w:r>
-      <w:r>
-        <w:rPr>
-          <w:b/>
-          <w:bCs/>
-        </w:rPr>
-        <w:t xml:space="preserve"> Tally Solutions PVT LTD                                                </w:t>
-      </w:r>
-      <w:r>
-        <w:rPr>
-          <w:b/>
-          <w:bCs/>
-        </w:rPr>
-        <w:t xml:space="preserve">     </w:t>
-      </w:r>
-      <w:r>
-        <w:rPr>
-          <w:i/>
-          <w:iCs/>
-        </w:rPr>
-        <w:t xml:space="preserve">Jan 2019 </w:t>
-      </w:r>
-      <w:r>
-        <w:rPr>
-          <w:i/>
-          <w:iCs/>
-        </w:rPr>
-        <w:t>–</w:t>
-      </w:r>
-      <w:r>
-        <w:rPr>
-          <w:i/>
-          <w:iCs/>
-        </w:rPr>
-        <w:t xml:space="preserve"> </w:t>
-      </w:r>
-      <w:r>
-        <w:rPr>
-          <w:i/>
-          <w:iCs/>
-        </w:rPr>
-        <w:t>July 2021</w:t>
+        <w:rPr>
+          <w:b/>
+          <w:bCs/>
+        </w:rPr>
+        <w:t xml:space="preserve">  </w:t>
+      </w:r>
+      <w:r>
+        <w:t xml:space="preserve">Jan 2019 – </w:t>
+      </w:r>
+      <w:r>
+        <w:t>Jul 2021</w:t>
       </w:r>
     </w:p>
     <w:p>
@@ -694,13 +395,7 @@
         <w:t xml:space="preserve"> </w:t>
       </w:r>
       <w:r>
-        <w:t>efficient,</w:t>
-      </w:r>
-      <w:r>
-        <w:t xml:space="preserve"> and </w:t>
-      </w:r>
-      <w:r>
-        <w:t>concurrent</w:t>
+        <w:t>efficient</w:t>
       </w:r>
       <w:r>
         <w:t xml:space="preserve"> UDP communication module </w:t>
@@ -712,22 +407,31 @@
         <w:t>C++</w:t>
       </w:r>
       <w:r>
-        <w:t xml:space="preserve"> which gave </w:t>
-      </w:r>
-      <w:r>
-        <w:rPr>
-          <w:b/>
-          <w:bCs/>
-          <w:sz w:val="24"/>
-          <w:szCs w:val="24"/>
-        </w:rPr>
-        <w:t>1.2 times</w:t>
+        <w:t xml:space="preserve"> where the data transfer was </w:t>
+      </w:r>
+      <w:r>
+        <w:rPr>
+          <w:b/>
+          <w:bCs/>
+        </w:rPr>
+        <w:t>1.2</w:t>
+      </w:r>
+      <w:r>
+        <w:rPr>
+          <w:b/>
+          <w:bCs/>
+        </w:rPr>
+        <w:t>x</w:t>
+      </w:r>
+      <w:r>
+        <w:rPr>
+          <w:b/>
+          <w:bCs/>
+        </w:rPr>
+        <w:t xml:space="preserve"> times</w:t>
       </w:r>
       <w:r>
         <w:t xml:space="preserve"> faster than TCP</w:t>
-      </w:r>
-      <w:r>
-        <w:t xml:space="preserve"> module</w:t>
       </w:r>
       <w:r>
         <w:t>.</w:t>
@@ -766,8 +470,6 @@
         <w:rPr>
           <w:b/>
           <w:bCs/>
-          <w:sz w:val="24"/>
-          <w:szCs w:val="24"/>
         </w:rPr>
         <w:t>C</w:t>
       </w:r>
@@ -775,21 +477,28 @@
         <w:rPr>
           <w:b/>
           <w:bCs/>
-          <w:sz w:val="24"/>
-          <w:szCs w:val="24"/>
-        </w:rPr>
-        <w:t xml:space="preserve">oncurrent Data Structures </w:t>
-      </w:r>
-      <w:r>
-        <w:rPr>
-          <w:b/>
-          <w:bCs/>
-          <w:sz w:val="24"/>
-          <w:szCs w:val="24"/>
-        </w:rPr>
-        <w:t>from scratch</w:t>
-      </w:r>
-      <w:r>
+        </w:rPr>
+        <w:t>oncurrent</w:t>
+      </w:r>
+      <w:r>
+        <w:rPr>
+          <w:b/>
+          <w:bCs/>
+        </w:rPr>
+        <w:t xml:space="preserve"> Core</w:t>
+      </w:r>
+      <w:r>
+        <w:rPr>
+          <w:b/>
+          <w:bCs/>
+        </w:rPr>
+        <w:t xml:space="preserve"> Data Structures</w:t>
+      </w:r>
+      <w:r>
+        <w:rPr>
+          <w:b/>
+          <w:bCs/>
+        </w:rPr>
         <w:t xml:space="preserve"> </w:t>
       </w:r>
       <w:r>
@@ -799,7 +508,13 @@
         <w:t xml:space="preserve"> Vector, </w:t>
       </w:r>
       <w:r>
-        <w:t>HashTable</w:t>
+        <w:t>Hash</w:t>
+      </w:r>
+      <w:r>
+        <w:t xml:space="preserve"> </w:t>
+      </w:r>
+      <w:r>
+        <w:t>Table</w:t>
       </w:r>
       <w:r>
         <w:t>, LRU, List</w:t>
@@ -826,28 +541,17 @@
         </w:rPr>
       </w:pPr>
       <w:r>
-        <w:t xml:space="preserve">Design and development of </w:t>
-      </w:r>
-      <w:r>
-        <w:t xml:space="preserve">Event </w:t>
-      </w:r>
-      <w:r>
-        <w:t>Dispatcher</w:t>
-      </w:r>
-      <w:r>
-        <w:t xml:space="preserve"> for</w:t>
-      </w:r>
-      <w:r>
-        <w:t xml:space="preserve"> Asynchronous </w:t>
-      </w:r>
-      <w:r>
-        <w:t>Communication</w:t>
-      </w:r>
-      <w:r>
-        <w:t xml:space="preserve"> module</w:t>
-      </w:r>
-      <w:r>
-        <w:t xml:space="preserve">. </w:t>
+        <w:t xml:space="preserve">Design and development of Packetization and Accumulation module to transfer/receive data as multiple packets which proved to be </w:t>
+      </w:r>
+      <w:r>
+        <w:rPr>
+          <w:b/>
+          <w:bCs/>
+        </w:rPr>
+        <w:t>3x times</w:t>
+      </w:r>
+      <w:r>
+        <w:t xml:space="preserve"> efficient by utilizing concurrent channels.</w:t>
       </w:r>
     </w:p>
     <w:p>
@@ -857,7 +561,7 @@
           <w:ilvl w:val="0"/>
           <w:numId w:val="1"/>
         </w:numPr>
-        <w:spacing w:after="0"/>
+        <w:spacing w:after="0" w:line="360" w:lineRule="auto"/>
         <w:jc w:val="both"/>
         <w:rPr>
           <w:i/>
@@ -865,240 +569,112 @@
         </w:rPr>
       </w:pPr>
       <w:r>
-        <w:t>Design and development of</w:t>
-      </w:r>
-      <w:r>
-        <w:t xml:space="preserve"> P</w:t>
-      </w:r>
-      <w:r>
-        <w:t>acketization</w:t>
-      </w:r>
-      <w:r>
-        <w:t xml:space="preserve"> and </w:t>
-      </w:r>
-      <w:r>
-        <w:t xml:space="preserve">Accumulation </w:t>
-      </w:r>
-      <w:r>
-        <w:t xml:space="preserve">module to </w:t>
-      </w:r>
-      <w:r>
-        <w:t>transfer</w:t>
+        <w:t xml:space="preserve">Design and development of </w:t>
+      </w:r>
+      <w:r>
+        <w:rPr>
+          <w:b/>
+          <w:bCs/>
+        </w:rPr>
+        <w:t xml:space="preserve">Event </w:t>
+      </w:r>
+      <w:r>
+        <w:rPr>
+          <w:b/>
+          <w:bCs/>
+        </w:rPr>
+        <w:t>Dispatcher</w:t>
+      </w:r>
+      <w:r>
+        <w:t xml:space="preserve"> for</w:t>
+      </w:r>
+      <w:r>
+        <w:t xml:space="preserve"> Asynchronous </w:t>
+      </w:r>
+      <w:r>
+        <w:t>routing</w:t>
+      </w:r>
+      <w:r>
+        <w:t>.</w:t>
       </w:r>
       <w:r>
         <w:t xml:space="preserve"> </w:t>
       </w:r>
-      <w:r>
-        <w:t xml:space="preserve">data </w:t>
-      </w:r>
-      <w:r>
-        <w:t>as multiple packets</w:t>
-      </w:r>
-      <w:r>
-        <w:t xml:space="preserve"> which </w:t>
-      </w:r>
-      <w:r>
-        <w:t>pro</w:t>
-      </w:r>
-      <w:r>
-        <w:t>ved to be</w:t>
-      </w:r>
-      <w:r>
-        <w:t xml:space="preserve"> </w:t>
-      </w:r>
-      <w:r>
-        <w:rPr>
-          <w:b/>
-          <w:bCs/>
-          <w:sz w:val="24"/>
-          <w:szCs w:val="24"/>
-        </w:rPr>
-        <w:t>4x times</w:t>
-      </w:r>
-      <w:r>
-        <w:t xml:space="preserve"> efficient</w:t>
-      </w:r>
-      <w:r>
-        <w:t xml:space="preserve"> by utilizing </w:t>
-      </w:r>
-      <w:r>
-        <w:t>concurrent channels</w:t>
-      </w:r>
-      <w:r>
-        <w:t>.</w:t>
-      </w:r>
-    </w:p>
-    <w:p>
-      <w:pPr>
-        <w:spacing w:after="0"/>
-        <w:jc w:val="both"/>
-      </w:pPr>
-    </w:p>
-    <w:p>
-      <w:pPr>
-        <w:spacing w:after="0"/>
-        <w:ind w:left="-1260" w:firstLine="630"/>
-        <w:jc w:val="both"/>
-        <w:rPr>
-          <w:i/>
-          <w:iCs/>
-        </w:rPr>
-      </w:pPr>
-      <w:r>
-        <w:rPr>
-          <w:b/>
-          <w:bCs/>
-          <w:sz w:val="24"/>
-          <w:szCs w:val="24"/>
-        </w:rPr>
-        <w:t xml:space="preserve">Software Development Engineer </w:t>
-      </w:r>
-      <w:r>
-        <w:rPr>
-          <w:b/>
-          <w:bCs/>
-          <w:sz w:val="24"/>
-          <w:szCs w:val="24"/>
-        </w:rPr>
-        <w:t xml:space="preserve">- </w:t>
-      </w:r>
-      <w:r>
-        <w:rPr>
-          <w:b/>
-          <w:bCs/>
-          <w:sz w:val="24"/>
-          <w:szCs w:val="24"/>
-        </w:rPr>
-        <w:t>Trainee</w:t>
-      </w:r>
-      <w:r>
-        <w:rPr>
-          <w:b/>
-          <w:bCs/>
-          <w:sz w:val="24"/>
-          <w:szCs w:val="24"/>
-        </w:rPr>
-        <w:t>,</w:t>
-      </w:r>
-      <w:r>
-        <w:rPr>
-          <w:b/>
-          <w:bCs/>
-        </w:rPr>
-        <w:t xml:space="preserve"> Tally Solution PVT LTD                                    </w:t>
-      </w:r>
-      <w:r>
-        <w:rPr>
-          <w:b/>
-          <w:bCs/>
-        </w:rPr>
-        <w:t xml:space="preserve">              </w:t>
-      </w:r>
-      <w:r>
-        <w:rPr>
-          <w:i/>
-          <w:iCs/>
-        </w:rPr>
-        <w:t>July 2018 – Dec 2018</w:t>
-      </w:r>
-    </w:p>
-    <w:p>
-      <w:pPr>
-        <w:pStyle w:val="ListParagraph"/>
-        <w:numPr>
-          <w:ilvl w:val="0"/>
-          <w:numId w:val="2"/>
-        </w:numPr>
-        <w:spacing w:after="0"/>
-        <w:jc w:val="both"/>
-        <w:rPr>
-          <w:i/>
-          <w:iCs/>
-        </w:rPr>
-      </w:pPr>
-      <w:r>
-        <w:t xml:space="preserve">Worked on the communication </w:t>
-      </w:r>
-      <w:r>
-        <w:t>module</w:t>
-      </w:r>
-      <w:r>
-        <w:t xml:space="preserve"> for </w:t>
-      </w:r>
-      <w:r>
-        <w:t>send</w:t>
-      </w:r>
-      <w:r>
-        <w:t>/receiv</w:t>
-      </w:r>
-      <w:r>
-        <w:t>e of</w:t>
-      </w:r>
-      <w:r>
-        <w:t xml:space="preserve"> </w:t>
-      </w:r>
-      <w:r>
-        <w:t>data from scratch</w:t>
-      </w:r>
-      <w:r>
-        <w:t xml:space="preserve"> using TCP and HTTP in C++.</w:t>
-      </w:r>
-    </w:p>
-    <w:p>
-      <w:pPr>
-        <w:pStyle w:val="ListParagraph"/>
-        <w:numPr>
-          <w:ilvl w:val="0"/>
-          <w:numId w:val="2"/>
-        </w:numPr>
-        <w:spacing w:after="0"/>
-        <w:jc w:val="both"/>
-        <w:rPr>
-          <w:i/>
-          <w:iCs/>
-        </w:rPr>
-      </w:pPr>
-      <w:r>
-        <w:t xml:space="preserve">Worked on the </w:t>
-      </w:r>
-      <w:r>
-        <w:t xml:space="preserve">Gateway services for TallySite which is a public Gatekeeper for internal services of TallySite. </w:t>
-      </w:r>
-    </w:p>
-    <w:p>
-      <w:pPr>
-        <w:spacing w:after="0"/>
-        <w:jc w:val="both"/>
-        <w:rPr>
-          <w:i/>
-          <w:iCs/>
-        </w:rPr>
-      </w:pPr>
+    </w:p>
+    <w:p>
+      <w:pPr>
+        <w:spacing w:after="0" w:line="360" w:lineRule="auto"/>
+        <w:ind w:hanging="630"/>
+        <w:jc w:val="both"/>
+        <w:rPr>
+          <w:b/>
+          <w:bCs/>
+        </w:rPr>
+      </w:pPr>
+      <w:r>
+        <w:rPr>
+          <w:b/>
+          <w:bCs/>
+        </w:rPr>
+        <w:t>Software Engineer – Intern, ThyssenKrupp Aerospace P</w:t>
+      </w:r>
+      <w:r>
+        <w:rPr>
+          <w:b/>
+          <w:bCs/>
+        </w:rPr>
+        <w:t xml:space="preserve">VT LTD    </w:t>
+      </w:r>
+      <w:r>
+        <w:rPr>
+          <w:b/>
+          <w:bCs/>
+        </w:rPr>
+        <w:tab/>
+      </w:r>
+      <w:r>
+        <w:rPr>
+          <w:b/>
+          <w:bCs/>
+        </w:rPr>
+        <w:tab/>
+      </w:r>
+      <w:r>
+        <w:rPr>
+          <w:b/>
+          <w:bCs/>
+        </w:rPr>
+        <w:tab/>
+      </w:r>
+      <w:r>
+        <w:rPr>
+          <w:b/>
+          <w:bCs/>
+        </w:rPr>
+        <w:tab/>
+        <w:t xml:space="preserve">                                                             </w:t>
+      </w:r>
     </w:p>
     <w:p>
       <w:pPr>
         <w:pBdr>
-          <w:bottom w:val="single" w:sz="6" w:space="1" w:color="auto"/>
+          <w:bottom w:val="single" w:sz="4" w:space="1" w:color="auto"/>
         </w:pBdr>
         <w:tabs>
           <w:tab w:val="left" w:pos="1209"/>
         </w:tabs>
-        <w:spacing w:after="0"/>
+        <w:spacing w:after="0" w:line="276" w:lineRule="auto"/>
         <w:ind w:left="-634"/>
         <w:jc w:val="both"/>
         <w:rPr>
           <w:b/>
           <w:bCs/>
-          <w:sz w:val="28"/>
-          <w:szCs w:val="28"/>
-        </w:rPr>
-      </w:pPr>
-      <w:r>
-        <w:rPr>
-          <w:b/>
-          <w:bCs/>
-          <w:sz w:val="28"/>
-          <w:szCs w:val="28"/>
+        </w:rPr>
+      </w:pPr>
+      <w:r>
+        <w:rPr>
+          <w:b/>
+          <w:bCs/>
         </w:rPr>
         <w:t xml:space="preserve">ACADEMIC </w:t>
       </w:r>
@@ -1106,8 +682,6 @@
         <w:rPr>
           <w:b/>
           <w:bCs/>
-          <w:sz w:val="28"/>
-          <w:szCs w:val="28"/>
         </w:rPr>
         <w:t>PROJECTS</w:t>
       </w:r>
@@ -1115,46 +689,31 @@
         <w:rPr>
           <w:b/>
           <w:bCs/>
-          <w:sz w:val="28"/>
-          <w:szCs w:val="28"/>
         </w:rPr>
         <w:tab/>
       </w:r>
     </w:p>
     <w:p>
       <w:pPr>
-        <w:spacing w:after="0"/>
+        <w:spacing w:after="0" w:line="240" w:lineRule="auto"/>
         <w:ind w:left="-634"/>
         <w:jc w:val="both"/>
         <w:rPr>
           <w:b/>
           <w:bCs/>
-          <w:sz w:val="24"/>
-          <w:szCs w:val="24"/>
-        </w:rPr>
-      </w:pPr>
-      <w:r>
-        <w:rPr>
-          <w:b/>
-          <w:bCs/>
-        </w:rPr>
-        <w:t xml:space="preserve"> </w:t>
-      </w:r>
-      <w:r>
-        <w:rPr>
-          <w:b/>
-          <w:bCs/>
-          <w:sz w:val="24"/>
-          <w:szCs w:val="24"/>
-        </w:rPr>
-        <w:t>Machine Learning approach for Interior Designing</w:t>
-      </w:r>
-      <w:r>
-        <w:rPr>
-          <w:b/>
-          <w:bCs/>
-          <w:sz w:val="24"/>
-          <w:szCs w:val="24"/>
+        </w:rPr>
+      </w:pPr>
+      <w:r>
+        <w:rPr>
+          <w:b/>
+          <w:bCs/>
+        </w:rPr>
+        <w:t xml:space="preserve"> Machine Learning approach for Interior Designing</w:t>
+      </w:r>
+      <w:r>
+        <w:rPr>
+          <w:b/>
+          <w:bCs/>
         </w:rPr>
         <w:t xml:space="preserve"> using Java.</w:t>
       </w:r>
@@ -1192,7 +751,25 @@
         </w:rPr>
       </w:pPr>
       <w:r>
-        <w:t>Scene parsing from the provided scene description as text and scene interface using parsing.</w:t>
+        <w:t xml:space="preserve">Scene parsing </w:t>
+      </w:r>
+      <w:r>
+        <w:t>is done from</w:t>
+      </w:r>
+      <w:r>
+        <w:t xml:space="preserve"> the provided scene description </w:t>
+      </w:r>
+      <w:r>
+        <w:t xml:space="preserve">and </w:t>
+      </w:r>
+      <w:r>
+        <w:t>scene interface</w:t>
+      </w:r>
+      <w:r>
+        <w:t xml:space="preserve"> uses the parsed scene</w:t>
+      </w:r>
+      <w:r>
+        <w:t>.</w:t>
       </w:r>
     </w:p>
     <w:p>
@@ -1222,16 +799,12 @@
         <w:rPr>
           <w:b/>
           <w:bCs/>
-          <w:sz w:val="24"/>
-          <w:szCs w:val="24"/>
-        </w:rPr>
-      </w:pPr>
-      <w:r>
-        <w:rPr>
-          <w:b/>
-          <w:bCs/>
-          <w:sz w:val="24"/>
-          <w:szCs w:val="24"/>
+        </w:rPr>
+      </w:pPr>
+      <w:r>
+        <w:rPr>
+          <w:b/>
+          <w:bCs/>
         </w:rPr>
         <w:t>Real Estate Price Prediction using Banglore Urban Dataset.</w:t>
       </w:r>
@@ -1319,39 +892,31 @@
     </w:p>
     <w:p>
       <w:pPr>
-        <w:pStyle w:val="ListParagraph"/>
-        <w:spacing w:after="0"/>
-        <w:ind w:left="90"/>
-        <w:jc w:val="both"/>
-        <w:rPr>
-          <w:b/>
-          <w:bCs/>
-          <w:sz w:val="24"/>
-          <w:szCs w:val="24"/>
-        </w:rPr>
-      </w:pPr>
-    </w:p>
-    <w:p>
-      <w:pPr>
         <w:pBdr>
-          <w:bottom w:val="single" w:sz="6" w:space="1" w:color="auto"/>
+          <w:bottom w:val="single" w:sz="4" w:space="1" w:color="auto"/>
         </w:pBdr>
-        <w:spacing w:after="0"/>
-        <w:ind w:left="-540" w:firstLine="90"/>
-        <w:jc w:val="both"/>
-        <w:rPr>
-          <w:b/>
-          <w:bCs/>
-          <w:sz w:val="28"/>
-          <w:szCs w:val="28"/>
-        </w:rPr>
-      </w:pPr>
-      <w:r>
-        <w:rPr>
-          <w:b/>
-          <w:bCs/>
-          <w:sz w:val="28"/>
-          <w:szCs w:val="28"/>
+        <w:tabs>
+          <w:tab w:val="left" w:pos="2190"/>
+        </w:tabs>
+        <w:spacing w:after="0"/>
+        <w:ind w:left="-540"/>
+        <w:jc w:val="both"/>
+        <w:rPr>
+          <w:b/>
+          <w:bCs/>
+        </w:rPr>
+      </w:pPr>
+      <w:r>
+        <w:rPr>
+          <w:b/>
+          <w:bCs/>
+        </w:rPr>
+        <w:t xml:space="preserve">HONORS &amp; </w:t>
+      </w:r>
+      <w:r>
+        <w:rPr>
+          <w:b/>
+          <w:bCs/>
         </w:rPr>
         <w:t>AWARDS</w:t>
       </w:r>
@@ -1359,19 +924,8 @@
         <w:rPr>
           <w:b/>
           <w:bCs/>
-          <w:sz w:val="28"/>
-          <w:szCs w:val="28"/>
-        </w:rPr>
-        <w:t xml:space="preserve"> A</w:t>
-      </w:r>
-      <w:r>
-        <w:rPr>
-          <w:b/>
-          <w:bCs/>
-          <w:sz w:val="28"/>
-          <w:szCs w:val="28"/>
-        </w:rPr>
-        <w:t>ND ACHIEVEMENTS</w:t>
+        </w:rPr>
+        <w:tab/>
       </w:r>
     </w:p>
     <w:p>
@@ -1392,32 +946,23 @@
         <w:rPr>
           <w:b/>
           <w:bCs/>
-          <w:sz w:val="24"/>
-          <w:szCs w:val="24"/>
-        </w:rPr>
-        <w:t>Star of the Quarter</w:t>
-      </w:r>
-      <w:r>
-        <w:rPr>
-          <w:b/>
-          <w:bCs/>
-        </w:rPr>
-        <w:t xml:space="preserve"> </w:t>
-      </w:r>
-      <w:r>
-        <w:t>Award for the OND 2020</w:t>
-      </w:r>
-      <w:r>
-        <w:t xml:space="preserve"> for the development of</w:t>
-      </w:r>
-      <w:r>
-        <w:t xml:space="preserve"> a</w:t>
-      </w:r>
-      <w:r>
-        <w:t xml:space="preserve"> reliable</w:t>
-      </w:r>
-      <w:r>
-        <w:t xml:space="preserve"> highly concurrent and efficient communication model.</w:t>
+        </w:rPr>
+        <w:t xml:space="preserve">Star of the Quarter </w:t>
+      </w:r>
+      <w:r>
+        <w:t xml:space="preserve">Award for the </w:t>
+      </w:r>
+      <w:r>
+        <w:t xml:space="preserve">collaboration and development of </w:t>
+      </w:r>
+      <w:r>
+        <w:t xml:space="preserve">the </w:t>
+      </w:r>
+      <w:r>
+        <w:t>Asynchronous Routing module</w:t>
+      </w:r>
+      <w:r>
+        <w:t>.</w:t>
       </w:r>
     </w:p>
     <w:p>
@@ -1438,19 +983,29 @@
         <w:rPr>
           <w:b/>
           <w:bCs/>
-          <w:sz w:val="24"/>
-          <w:szCs w:val="24"/>
         </w:rPr>
         <w:t>Impact Group of the Release</w:t>
       </w:r>
       <w:r>
-        <w:t xml:space="preserve"> team award at Tally Solutions for </w:t>
-      </w:r>
-      <w:r>
-        <w:t xml:space="preserve">a </w:t>
-      </w:r>
-      <w:r>
-        <w:t>persistent effort to deliver Quality Products.</w:t>
+        <w:t xml:space="preserve"> team award </w:t>
+      </w:r>
+      <w:r>
+        <w:t>from</w:t>
+      </w:r>
+      <w:r>
+        <w:t xml:space="preserve"> Tally for </w:t>
+      </w:r>
+      <w:r>
+        <w:t xml:space="preserve">exceptional teamwork </w:t>
+      </w:r>
+      <w:r>
+        <w:t>to</w:t>
+      </w:r>
+      <w:r>
+        <w:t xml:space="preserve"> consistently</w:t>
+      </w:r>
+      <w:r>
+        <w:t xml:space="preserve"> deliver Quality Products.</w:t>
       </w:r>
     </w:p>
     <w:p>
@@ -1471,26 +1026,162 @@
         <w:rPr>
           <w:b/>
           <w:bCs/>
-          <w:sz w:val="24"/>
-          <w:szCs w:val="24"/>
         </w:rPr>
         <w:t>Best Project Award</w:t>
       </w:r>
       <w:r>
-        <w:t xml:space="preserve"> for “</w:t>
-      </w:r>
-      <w:proofErr w:type="spellStart"/>
-      <w:r>
-        <w:t>Kalpayita</w:t>
-      </w:r>
-      <w:proofErr w:type="spellEnd"/>
-      <w:r>
-        <w:t>: A Machine Learning approach to Interior designing” among 54 teams in Project Exhibition at Dayananda Sagar College of Engineering.</w:t>
-      </w:r>
+        <w:t xml:space="preserve"> for </w:t>
+      </w:r>
+      <w:r>
+        <w:rPr>
+          <w:i/>
+          <w:iCs/>
+        </w:rPr>
+        <w:t>“</w:t>
+      </w:r>
+      <w:r>
+        <w:rPr>
+          <w:i/>
+          <w:iCs/>
+        </w:rPr>
+        <w:t>A Machine Learning approach to Interior designing”</w:t>
+      </w:r>
+      <w:r>
+        <w:t xml:space="preserve"> among 5</w:t>
+      </w:r>
+      <w:r>
+        <w:t>0</w:t>
+      </w:r>
+      <w:r>
+        <w:t xml:space="preserve"> teams in Project Exhibition at Dayananda Sagar College of Engineering</w:t>
+      </w:r>
+      <w:r>
+        <w:t>, Bangalore.</w:t>
+      </w:r>
+    </w:p>
+    <w:p>
+      <w:pPr>
+        <w:spacing w:after="0"/>
+      </w:pPr>
+    </w:p>
+    <w:p>
+      <w:pPr>
+        <w:spacing w:after="0"/>
+      </w:pPr>
+    </w:p>
+    <w:p>
+      <w:pPr>
+        <w:spacing w:after="0"/>
+        <w:jc w:val="both"/>
+        <w:rPr>
+          <w:b/>
+          <w:bCs/>
+        </w:rPr>
+      </w:pPr>
+    </w:p>
+    <w:p>
+      <w:pPr>
+        <w:spacing w:after="0"/>
+        <w:jc w:val="both"/>
+        <w:rPr>
+          <w:b/>
+          <w:bCs/>
+        </w:rPr>
+      </w:pPr>
+    </w:p>
+    <w:p>
+      <w:pPr>
+        <w:spacing w:after="0"/>
+        <w:jc w:val="both"/>
+        <w:rPr>
+          <w:b/>
+          <w:bCs/>
+        </w:rPr>
+      </w:pPr>
+    </w:p>
+    <w:p>
+      <w:pPr>
+        <w:spacing w:after="0"/>
+        <w:jc w:val="both"/>
+        <w:rPr>
+          <w:b/>
+          <w:bCs/>
+        </w:rPr>
+      </w:pPr>
+    </w:p>
+    <w:p>
+      <w:pPr>
+        <w:spacing w:after="0"/>
+        <w:jc w:val="both"/>
+        <w:rPr>
+          <w:b/>
+          <w:bCs/>
+        </w:rPr>
+      </w:pPr>
+    </w:p>
+    <w:p>
+      <w:pPr>
+        <w:spacing w:after="0"/>
+        <w:jc w:val="both"/>
+        <w:rPr>
+          <w:b/>
+          <w:bCs/>
+        </w:rPr>
+      </w:pPr>
+    </w:p>
+    <w:p>
+      <w:pPr>
+        <w:spacing w:after="0"/>
+        <w:jc w:val="both"/>
+        <w:rPr>
+          <w:b/>
+          <w:bCs/>
+        </w:rPr>
+      </w:pPr>
+    </w:p>
+    <w:p>
+      <w:pPr>
+        <w:spacing w:after="0"/>
+        <w:jc w:val="both"/>
+        <w:rPr>
+          <w:b/>
+          <w:bCs/>
+        </w:rPr>
+      </w:pPr>
+    </w:p>
+    <w:p>
+      <w:pPr>
+        <w:spacing w:after="0"/>
+        <w:jc w:val="both"/>
+        <w:rPr>
+          <w:b/>
+          <w:bCs/>
+        </w:rPr>
+      </w:pPr>
+    </w:p>
+    <w:p>
+      <w:pPr>
+        <w:spacing w:after="0"/>
+        <w:jc w:val="both"/>
+        <w:rPr>
+          <w:b/>
+          <w:bCs/>
+        </w:rPr>
+      </w:pPr>
+    </w:p>
+    <w:p>
+      <w:pPr>
+        <w:spacing w:after="0"/>
+        <w:jc w:val="both"/>
+        <w:rPr>
+          <w:b/>
+          <w:bCs/>
+        </w:rPr>
+      </w:pPr>
     </w:p>
     <w:sectPr>
       <w:pgSz w:w="11906" w:h="16838"/>
-      <w:pgMar w:top="720" w:right="864" w:bottom="720" w:left="1152" w:header="144" w:footer="706" w:gutter="0"/>
+      <w:pgMar w:top="720" w:right="864" w:bottom="720" w:left="1152" w:header="144" w:footer="16" w:gutter="0"/>
       <w:cols w:space="708"/>
       <w:docGrid w:linePitch="360"/>
     </w:sectPr>
@@ -3025,7 +2716,6 @@
 <ds:datastoreItem xmlns:ds="http://schemas.openxmlformats.org/officeDocument/2006/customXml" ds:itemID="{A3CA33DC-CDDE-40C3-BDDD-01A2DEB2686C}">
   <ds:schemaRefs>
     <ds:schemaRef ds:uri="http://schemas.openxmlformats.org/officeDocument/2006/bibliography"/>
-    <ds:schemaRef ds:uri="http://www.w3.org/2000/xmlns/"/>
   </ds:schemaRefs>
 </ds:datastoreItem>
 </file>
</xml_diff>

<commit_message>
Drafted final version of Resume
</commit_message>
<xml_diff>
--- a/RESUME.docx
+++ b/RESUME.docx
@@ -35,6 +35,7 @@
     <w:p>
       <w:pPr>
         <w:pStyle w:val="Header"/>
+        <w:spacing w:line="360" w:lineRule="auto"/>
         <w:jc w:val="center"/>
       </w:pPr>
       <w:r>
@@ -78,6 +79,15 @@
           <w:szCs w:val="24"/>
         </w:rPr>
         <w:t>SUMMARY</w:t>
+      </w:r>
+      <w:r>
+        <w:rPr>
+          <w:b/>
+          <w:bCs/>
+          <w:sz w:val="24"/>
+          <w:szCs w:val="24"/>
+        </w:rPr>
+        <w:t xml:space="preserve"> OF QUALIFICATION</w:t>
       </w:r>
     </w:p>
     <w:p>
@@ -88,6 +98,7 @@
           <w:numId w:val="9"/>
         </w:numPr>
         <w:ind w:left="-90"/>
+        <w:jc w:val="both"/>
       </w:pPr>
       <w:r>
         <w:t xml:space="preserve">Passionate developer with 3 years of </w:t>
@@ -113,9 +124,22 @@
           <w:numId w:val="9"/>
         </w:numPr>
         <w:ind w:left="-90"/>
-      </w:pPr>
-      <w:r>
-        <w:t>Expertise in Data Structures and Algorithms, TCP/IP, Socket Programming and Networks to build scalable backend systems from scratch.</w:t>
+        <w:jc w:val="both"/>
+      </w:pPr>
+      <w:r>
+        <w:t xml:space="preserve">Expertise in Data Structures and Algorithms, TCP/IP, </w:t>
+      </w:r>
+      <w:r>
+        <w:t xml:space="preserve">HTTP, </w:t>
+      </w:r>
+      <w:r>
+        <w:t xml:space="preserve">Socket Programming and </w:t>
+      </w:r>
+      <w:r>
+        <w:t xml:space="preserve">Computer </w:t>
+      </w:r>
+      <w:r>
+        <w:t>Networks to build scalable backend systems from scratch.</w:t>
       </w:r>
     </w:p>
     <w:p>
@@ -125,11 +149,18 @@
           <w:ilvl w:val="0"/>
           <w:numId w:val="9"/>
         </w:numPr>
-        <w:spacing w:line="276" w:lineRule="auto"/>
+        <w:spacing w:line="360" w:lineRule="auto"/>
         <w:ind w:left="-90"/>
-      </w:pPr>
-      <w:r>
-        <w:t>Pursing Master’s in Computer Science from University of Southern California.</w:t>
+        <w:jc w:val="both"/>
+      </w:pPr>
+      <w:r>
+        <w:t>Purs</w:t>
+      </w:r>
+      <w:r>
+        <w:t>u</w:t>
+      </w:r>
+      <w:r>
+        <w:t>ing Master’s in Computer Science from University of Southern California.</w:t>
       </w:r>
     </w:p>
     <w:p>
@@ -238,7 +269,7 @@
     </w:p>
     <w:p>
       <w:pPr>
-        <w:spacing w:after="0" w:line="276" w:lineRule="auto"/>
+        <w:spacing w:after="0" w:line="360" w:lineRule="auto"/>
         <w:ind w:left="-634"/>
         <w:jc w:val="both"/>
       </w:pPr>
@@ -307,10 +338,43 @@
           <w:b/>
           <w:bCs/>
         </w:rPr>
-        <w:t xml:space="preserve">Languages:                      </w:t>
-      </w:r>
-      <w:r>
-        <w:t>C, C++, Python, Java.</w:t>
+        <w:t>Languages</w:t>
+      </w:r>
+      <w:r>
+        <w:rPr>
+          <w:b/>
+          <w:bCs/>
+        </w:rPr>
+        <w:t xml:space="preserve"> &amp;</w:t>
+      </w:r>
+      <w:r>
+        <w:rPr>
+          <w:b/>
+          <w:bCs/>
+        </w:rPr>
+        <w:t xml:space="preserve"> Frameworks</w:t>
+      </w:r>
+      <w:r>
+        <w:rPr>
+          <w:b/>
+          <w:bCs/>
+        </w:rPr>
+        <w:t xml:space="preserve">:  </w:t>
+      </w:r>
+      <w:r>
+        <w:t>C, C++, Python, Java</w:t>
+      </w:r>
+      <w:r>
+        <w:t xml:space="preserve">, </w:t>
+      </w:r>
+      <w:r>
+        <w:t>HTML5, CSS, JavaScript, React JS, Node JS, Express JS</w:t>
+      </w:r>
+      <w:r>
+        <w:t>, Flask</w:t>
+      </w:r>
+      <w:r>
+        <w:t>.</w:t>
       </w:r>
     </w:p>
     <w:p>
@@ -324,15 +388,36 @@
           <w:b/>
           <w:bCs/>
         </w:rPr>
-        <w:t xml:space="preserve">Web Development:      </w:t>
-      </w:r>
-      <w:r>
-        <w:t>HTML5, CSS, JavaScript, React JS, Node JS, Express JS.</w:t>
-      </w:r>
-    </w:p>
-    <w:p>
-      <w:pPr>
-        <w:spacing w:after="0"/>
+        <w:t>Databases:</w:t>
+      </w:r>
+      <w:r>
+        <w:t xml:space="preserve">                     </w:t>
+      </w:r>
+      <w:r>
+        <w:t xml:space="preserve">        </w:t>
+      </w:r>
+      <w:r>
+        <w:t xml:space="preserve"> MySQL, SQL, MongoDB</w:t>
+      </w:r>
+      <w:r>
+        <w:t>, Cassandra, Elastic</w:t>
+      </w:r>
+      <w:r>
+        <w:t>s</w:t>
+      </w:r>
+      <w:r>
+        <w:t>earch</w:t>
+      </w:r>
+      <w:r>
+        <w:t>, Firebase</w:t>
+      </w:r>
+      <w:r>
+        <w:t>.</w:t>
+      </w:r>
+    </w:p>
+    <w:p>
+      <w:pPr>
+        <w:spacing w:after="0" w:line="360" w:lineRule="auto"/>
         <w:ind w:left="-634"/>
         <w:jc w:val="both"/>
       </w:pPr>
@@ -341,27 +426,34 @@
           <w:b/>
           <w:bCs/>
         </w:rPr>
-        <w:t>Databases:</w:t>
-      </w:r>
-      <w:r>
-        <w:t xml:space="preserve">                       MySQL, SQL, MongoDB.</w:t>
-      </w:r>
-    </w:p>
-    <w:p>
-      <w:pPr>
-        <w:spacing w:after="0" w:line="276" w:lineRule="auto"/>
-        <w:ind w:left="-634"/>
-        <w:jc w:val="both"/>
-      </w:pPr>
-      <w:r>
-        <w:rPr>
-          <w:b/>
-          <w:bCs/>
-        </w:rPr>
         <w:t>Tools &amp; Technologies:</w:t>
       </w:r>
       <w:r>
-        <w:t xml:space="preserve">  AWS, TCP/IP, Azure DevOps, Git, Visual Studio, JIRA, Wireshark, GDB.</w:t>
+        <w:t xml:space="preserve"> </w:t>
+      </w:r>
+      <w:r>
+        <w:t xml:space="preserve">        </w:t>
+      </w:r>
+      <w:r>
+        <w:t xml:space="preserve"> AWS, TCP/IP, </w:t>
+      </w:r>
+      <w:r>
+        <w:t xml:space="preserve">HTTP, MVC, </w:t>
+      </w:r>
+      <w:r>
+        <w:t>Azure DevOps,</w:t>
+      </w:r>
+      <w:r>
+        <w:t xml:space="preserve"> Docker, Kubernetes,</w:t>
+      </w:r>
+      <w:r>
+        <w:t xml:space="preserve"> Git, Visual Studio, JIRA</w:t>
+      </w:r>
+      <w:r>
+        <w:t>,</w:t>
+      </w:r>
+      <w:r>
+        <w:t xml:space="preserve"> GDB.</w:t>
       </w:r>
     </w:p>
     <w:p>
@@ -527,7 +619,7 @@
         <w:t xml:space="preserve"> </w:t>
       </w:r>
       <w:r>
-        <w:t>efficient</w:t>
+        <w:t>scalable</w:t>
       </w:r>
       <w:r>
         <w:t xml:space="preserve"> UDP communication </w:t>
@@ -573,6 +665,9 @@
       </w:r>
       <w:r>
         <w:t>.</w:t>
+      </w:r>
+      <w:r>
+        <w:t xml:space="preserve"> </w:t>
       </w:r>
     </w:p>
     <w:p>
@@ -659,10 +754,13 @@
         <w:t>, LRU, List</w:t>
       </w:r>
       <w:r>
-        <w:t>, Static and Dynamic Queue</w:t>
-      </w:r>
-      <w:r>
-        <w:t>.</w:t>
+        <w:t xml:space="preserve"> and</w:t>
+      </w:r>
+      <w:r>
+        <w:t xml:space="preserve"> </w:t>
+      </w:r>
+      <w:r>
+        <w:t>Queue.</w:t>
       </w:r>
     </w:p>
     <w:p>
@@ -684,7 +782,7 @@
         <w:t>Le</w:t>
       </w:r>
       <w:r>
-        <w:t xml:space="preserve">ad the team to </w:t>
+        <w:t xml:space="preserve">d the team to </w:t>
       </w:r>
       <w:r>
         <w:t>Design</w:t>
@@ -693,13 +791,28 @@
         <w:t xml:space="preserve">, </w:t>
       </w:r>
       <w:r>
-        <w:t>development</w:t>
-      </w:r>
-      <w:r>
-        <w:t>, documentation</w:t>
-      </w:r>
-      <w:r>
-        <w:t xml:space="preserve"> of Packetization and Accumulation module to transfer/receive data as multiple packets which proved to be </w:t>
+        <w:t>develop</w:t>
+      </w:r>
+      <w:r>
+        <w:t xml:space="preserve">, </w:t>
+      </w:r>
+      <w:r>
+        <w:t>document</w:t>
+      </w:r>
+      <w:r>
+        <w:t xml:space="preserve"> </w:t>
+      </w:r>
+      <w:r>
+        <w:t>the</w:t>
+      </w:r>
+      <w:r>
+        <w:t xml:space="preserve"> Packetization</w:t>
+      </w:r>
+      <w:r>
+        <w:t>/</w:t>
+      </w:r>
+      <w:r>
+        <w:t xml:space="preserve">Accumulation module to transfer/receive data as multiple packets which proved to be </w:t>
       </w:r>
       <w:r>
         <w:rPr>
@@ -794,10 +907,22 @@
         <w:t xml:space="preserve"> across tiers and led</w:t>
       </w:r>
       <w:r>
-        <w:t xml:space="preserve"> to quicker </w:t>
-      </w:r>
-      <w:r>
-        <w:t xml:space="preserve">delivery of Routing Library </w:t>
+        <w:t xml:space="preserve"> t</w:t>
+      </w:r>
+      <w:r>
+        <w:t>he team to</w:t>
+      </w:r>
+      <w:r>
+        <w:t xml:space="preserve"> quicker </w:t>
+      </w:r>
+      <w:r>
+        <w:t>de</w:t>
+      </w:r>
+      <w:r>
+        <w:t>velopment</w:t>
+      </w:r>
+      <w:r>
+        <w:t xml:space="preserve"> of Routing Library </w:t>
       </w:r>
       <w:r>
         <w:t>for Intra and Inter-Process Communication.</w:t>
@@ -806,33 +931,19 @@
     <w:p>
       <w:pPr>
         <w:spacing w:after="0" w:line="240" w:lineRule="auto"/>
-        <w:ind w:hanging="630"/>
-        <w:jc w:val="both"/>
-        <w:rPr>
-          <w:b/>
-          <w:bCs/>
-        </w:rPr>
-      </w:pPr>
-      <w:r>
-        <w:rPr>
-          <w:b/>
-          <w:bCs/>
-        </w:rPr>
-        <w:t>Software Engineer – Intern, ThyssenKrupp Aerospace P</w:t>
-      </w:r>
-      <w:r>
-        <w:rPr>
-          <w:b/>
-          <w:bCs/>
-        </w:rPr>
-        <w:t>VT LTD</w:t>
-      </w:r>
-      <w:r>
-        <w:rPr>
-          <w:b/>
-          <w:bCs/>
-        </w:rPr>
-        <w:t xml:space="preserve">                                                                       Aug 16-Nov 16</w:t>
+        <w:ind w:left="-630"/>
+        <w:jc w:val="both"/>
+        <w:rPr>
+          <w:b/>
+          <w:bCs/>
+        </w:rPr>
+      </w:pPr>
+      <w:r>
+        <w:rPr>
+          <w:b/>
+          <w:bCs/>
+        </w:rPr>
+        <w:t>Application Engineer – Intern, Microsoft Innovation Lab DSCE                                                                           Jun 17-Aug 17</w:t>
       </w:r>
     </w:p>
     <w:p>
@@ -851,25 +962,69 @@
         </w:rPr>
       </w:pPr>
       <w:r>
-        <w:t>Developed an application using Java to analyse the downtime of Schelling sawing machine with optimal approaches to scale efficiently for a huge amount of data.</w:t>
+        <w:t xml:space="preserve">Led </w:t>
+      </w:r>
+      <w:r>
+        <w:t xml:space="preserve">a team </w:t>
+      </w:r>
+      <w:r>
+        <w:t>t</w:t>
+      </w:r>
+      <w:r>
+        <w:t>o</w:t>
+      </w:r>
+      <w:r>
+        <w:t xml:space="preserve"> implement</w:t>
+      </w:r>
+      <w:r>
+        <w:t xml:space="preserve"> </w:t>
+      </w:r>
+      <w:r>
+        <w:rPr>
+          <w:i/>
+          <w:iCs/>
+        </w:rPr>
+        <w:t>Image CAPTCHA</w:t>
+      </w:r>
+      <w:r>
+        <w:t xml:space="preserve"> in Java utilizing Model View Controller Architecture with </w:t>
+      </w:r>
+      <w:r>
+        <w:t>JSP,</w:t>
+      </w:r>
+      <w:r>
+        <w:t xml:space="preserve"> </w:t>
+      </w:r>
+      <w:r>
+        <w:t>Servlet</w:t>
+      </w:r>
+      <w:r>
+        <w:t>, JDBC and MySQL.</w:t>
       </w:r>
     </w:p>
     <w:p>
       <w:pPr>
         <w:spacing w:after="0" w:line="240" w:lineRule="auto"/>
-        <w:ind w:left="-630"/>
-        <w:jc w:val="both"/>
-        <w:rPr>
-          <w:b/>
-          <w:bCs/>
-        </w:rPr>
-      </w:pPr>
-      <w:r>
-        <w:rPr>
-          <w:b/>
-          <w:bCs/>
-        </w:rPr>
-        <w:t>Application Engineer – Intern, Microsoft Innovation Lab DSCE                                                                           Jun 17-Aug 17</w:t>
+        <w:ind w:hanging="630"/>
+        <w:jc w:val="both"/>
+        <w:rPr>
+          <w:b/>
+          <w:bCs/>
+        </w:rPr>
+      </w:pPr>
+      <w:r>
+        <w:rPr>
+          <w:b/>
+          <w:bCs/>
+        </w:rPr>
+        <w:t>Software Engineer – Intern, ThyssenKrupp Aerospace P</w:t>
+      </w:r>
+      <w:r>
+        <w:rPr>
+          <w:b/>
+          <w:bCs/>
+        </w:rPr>
+        <w:t>VT LTD                                                                       Aug 16-Nov 16</w:t>
       </w:r>
     </w:p>
     <w:p>
@@ -879,7 +1034,7 @@
           <w:ilvl w:val="0"/>
           <w:numId w:val="7"/>
         </w:numPr>
-        <w:spacing w:after="0" w:line="276" w:lineRule="auto"/>
+        <w:spacing w:line="240" w:lineRule="auto"/>
         <w:ind w:left="-90"/>
         <w:jc w:val="both"/>
         <w:rPr>
@@ -888,22 +1043,7 @@
         </w:rPr>
       </w:pPr>
       <w:r>
-        <w:t>Led the implementation</w:t>
-      </w:r>
-      <w:r>
-        <w:t xml:space="preserve"> of Image CAPTCHA in Java utilizing Model View Controller Architecture with </w:t>
-      </w:r>
-      <w:r>
-        <w:t>JSP,</w:t>
-      </w:r>
-      <w:r>
-        <w:t xml:space="preserve"> </w:t>
-      </w:r>
-      <w:r>
-        <w:t>Servlet</w:t>
-      </w:r>
-      <w:r>
-        <w:t>, JDBC and MySQL.</w:t>
+        <w:t>Developed an application using Java to analyse the downtime of Schelling sawing machine with optimal approaches to scale efficiently for a huge amount of data.</w:t>
       </w:r>
     </w:p>
     <w:p>
@@ -914,30 +1054,16 @@
         <w:tabs>
           <w:tab w:val="left" w:pos="1209"/>
         </w:tabs>
-        <w:spacing w:after="0" w:line="276" w:lineRule="auto"/>
+        <w:spacing w:after="0" w:line="240" w:lineRule="auto"/>
         <w:ind w:left="-634"/>
         <w:jc w:val="both"/>
-        <w:rPr>
-          <w:b/>
-          <w:bCs/>
-        </w:rPr>
-      </w:pPr>
-      <w:r>
         <w:rPr>
           <w:b/>
           <w:bCs/>
           <w:sz w:val="24"/>
           <w:szCs w:val="24"/>
         </w:rPr>
-        <w:t>ACADEMIC</w:t>
-      </w:r>
-      <w:r>
-        <w:rPr>
-          <w:b/>
-          <w:bCs/>
-        </w:rPr>
-        <w:t xml:space="preserve"> </w:t>
-      </w:r>
+      </w:pPr>
       <w:r>
         <w:rPr>
           <w:b/>
@@ -952,7 +1078,16 @@
           <w:b/>
           <w:bCs/>
         </w:rPr>
-        <w:tab/>
+        <w:t xml:space="preserve"> </w:t>
+      </w:r>
+      <w:r>
+        <w:rPr>
+          <w:b/>
+          <w:bCs/>
+          <w:sz w:val="24"/>
+          <w:szCs w:val="24"/>
+        </w:rPr>
+        <w:t>&amp; PUBLICATIONS</w:t>
       </w:r>
     </w:p>
     <w:p>
@@ -977,7 +1112,14 @@
           <w:b/>
           <w:bCs/>
         </w:rPr>
-        <w:t xml:space="preserve"> using Java.</w:t>
+        <w:t xml:space="preserve"> using Java</w:t>
+      </w:r>
+      <w:r>
+        <w:rPr>
+          <w:b/>
+          <w:bCs/>
+        </w:rPr>
+        <w:t xml:space="preserve">                                                                       </w:t>
       </w:r>
     </w:p>
     <w:p>
@@ -996,7 +1138,19 @@
         </w:rPr>
       </w:pPr>
       <w:r>
-        <w:t xml:space="preserve">Developed a desktop application to construct a </w:t>
+        <w:t>Developed a</w:t>
+      </w:r>
+      <w:r>
+        <w:t>n</w:t>
+      </w:r>
+      <w:r>
+        <w:t xml:space="preserve"> application to c</w:t>
+      </w:r>
+      <w:r>
+        <w:t>reate</w:t>
+      </w:r>
+      <w:r>
+        <w:t xml:space="preserve"> a </w:t>
       </w:r>
       <w:r>
         <w:rPr>
@@ -1006,7 +1160,19 @@
         <w:t>3D scene</w:t>
       </w:r>
       <w:r>
-        <w:t xml:space="preserve"> from voice commands.</w:t>
+        <w:t xml:space="preserve"> from voice commands</w:t>
+      </w:r>
+      <w:r>
+        <w:t xml:space="preserve"> </w:t>
+      </w:r>
+      <w:r>
+        <w:t>that get</w:t>
+      </w:r>
+      <w:r>
+        <w:t xml:space="preserve"> converted to text for scene parsing</w:t>
+      </w:r>
+      <w:r>
+        <w:t>.</w:t>
       </w:r>
     </w:p>
     <w:p>
@@ -1025,25 +1191,22 @@
         </w:rPr>
       </w:pPr>
       <w:r>
-        <w:t xml:space="preserve">Scene parsing </w:t>
-      </w:r>
-      <w:r>
-        <w:t>is done from</w:t>
-      </w:r>
-      <w:r>
-        <w:t xml:space="preserve"> the provided scene description </w:t>
-      </w:r>
-      <w:r>
-        <w:t xml:space="preserve">and </w:t>
-      </w:r>
-      <w:r>
-        <w:t>scene interface</w:t>
-      </w:r>
-      <w:r>
-        <w:t xml:space="preserve"> uses the parsed scene</w:t>
-      </w:r>
-      <w:r>
-        <w:t>.</w:t>
+        <w:t xml:space="preserve">Built an algorithm for </w:t>
+      </w:r>
+      <w:r>
+        <w:t xml:space="preserve">Scene </w:t>
+      </w:r>
+      <w:r>
+        <w:t xml:space="preserve">Inference </w:t>
+      </w:r>
+      <w:r>
+        <w:t>using</w:t>
+      </w:r>
+      <w:r>
+        <w:t xml:space="preserve"> the</w:t>
+      </w:r>
+      <w:r>
+        <w:t xml:space="preserve"> parsed scene to enable Scene Generation using JMonkey.</w:t>
       </w:r>
     </w:p>
     <w:p>
@@ -1062,7 +1225,10 @@
         </w:rPr>
       </w:pPr>
       <w:r>
-        <w:t>Scene Generation using Scene Interface as input.</w:t>
+        <w:t>Published research paper named “Kalpa</w:t>
+      </w:r>
+      <w:r>
+        <w:t xml:space="preserve">yita: A Machine Leaning Approach to Interior Design” at “International Journal for Scientific Research &amp; Development - 2018”. </w:t>
       </w:r>
     </w:p>
     <w:p>
@@ -1081,21 +1247,21 @@
           <w:b/>
           <w:bCs/>
         </w:rPr>
-        <w:t>Real Estate Price Prediction using Bang</w:t>
-      </w:r>
-      <w:r>
-        <w:rPr>
-          <w:b/>
-          <w:bCs/>
-        </w:rPr>
-        <w:t>a</w:t>
-      </w:r>
-      <w:r>
-        <w:rPr>
-          <w:b/>
-          <w:bCs/>
-        </w:rPr>
-        <w:t>lore Urban Dataset.</w:t>
+        <w:t>Real Estate Price Prediction using Dataset</w:t>
+      </w:r>
+      <w:r>
+        <w:rPr>
+          <w:b/>
+          <w:bCs/>
+        </w:rPr>
+        <w:t xml:space="preserve"> from Kaggle</w:t>
+      </w:r>
+      <w:r>
+        <w:rPr>
+          <w:b/>
+          <w:bCs/>
+        </w:rPr>
+        <w:t xml:space="preserve">                                                                                  </w:t>
       </w:r>
     </w:p>
     <w:p>
@@ -1105,7 +1271,7 @@
           <w:ilvl w:val="0"/>
           <w:numId w:val="7"/>
         </w:numPr>
-        <w:spacing w:after="0" w:line="300" w:lineRule="auto"/>
+        <w:spacing w:after="0" w:line="240" w:lineRule="auto"/>
         <w:ind w:left="-90"/>
         <w:jc w:val="both"/>
         <w:rPr>
@@ -1114,7 +1280,37 @@
         </w:rPr>
       </w:pPr>
       <w:r>
-        <w:t>Developed a model to predict house prices and deployed it on AWS. Tech includes Python, Pickle, Flask, Nginx.</w:t>
+        <w:t>Implemented</w:t>
+      </w:r>
+      <w:r>
+        <w:t xml:space="preserve"> </w:t>
+      </w:r>
+      <w:r>
+        <w:t>and deployed a</w:t>
+      </w:r>
+      <w:r>
+        <w:t xml:space="preserve"> House Price Prediction</w:t>
+      </w:r>
+      <w:r>
+        <w:t xml:space="preserve"> model </w:t>
+      </w:r>
+      <w:r>
+        <w:t>on AWS</w:t>
+      </w:r>
+      <w:r>
+        <w:t xml:space="preserve"> </w:t>
+      </w:r>
+      <w:r>
+        <w:t>using</w:t>
+      </w:r>
+      <w:r>
+        <w:t xml:space="preserve"> Python, Pickle, Flask</w:t>
+      </w:r>
+      <w:r>
+        <w:t xml:space="preserve"> and </w:t>
+      </w:r>
+      <w:r>
+        <w:t>Nginx.</w:t>
       </w:r>
     </w:p>
     <w:p>
@@ -1124,7 +1320,7 @@
           <w:ilvl w:val="0"/>
           <w:numId w:val="4"/>
         </w:numPr>
-        <w:spacing w:after="0"/>
+        <w:spacing w:line="240" w:lineRule="auto"/>
         <w:ind w:left="-90"/>
         <w:jc w:val="both"/>
         <w:rPr>
@@ -1133,13 +1329,40 @@
         </w:rPr>
       </w:pPr>
       <w:r>
-        <w:t>Developed front end using HTML, CSS, and JavaScript to find out the estimated price for given user information</w:t>
+        <w:t xml:space="preserve">Created the </w:t>
+      </w:r>
+      <w:r>
+        <w:t>front end o</w:t>
+      </w:r>
+      <w:r>
+        <w:t xml:space="preserve">f </w:t>
+      </w:r>
+      <w:r>
+        <w:t xml:space="preserve">the </w:t>
+      </w:r>
+      <w:r>
+        <w:t>website to</w:t>
+      </w:r>
+      <w:r>
+        <w:t xml:space="preserve"> find out the </w:t>
+      </w:r>
+      <w:r>
+        <w:t xml:space="preserve">estimated </w:t>
+      </w:r>
+      <w:r>
+        <w:t>price for given user information</w:t>
       </w:r>
       <w:r>
         <w:t xml:space="preserve"> such as</w:t>
       </w:r>
       <w:r>
-        <w:t xml:space="preserve"> area, number of bedrooms, and bathrooms.</w:t>
+        <w:t xml:space="preserve"> area, number of bedrooms, and bathrooms</w:t>
+      </w:r>
+      <w:r>
+        <w:t>.</w:t>
+      </w:r>
+      <w:r>
+        <w:t xml:space="preserve"> </w:t>
       </w:r>
     </w:p>
     <w:p>
@@ -1150,7 +1373,7 @@
         <w:tabs>
           <w:tab w:val="left" w:pos="2190"/>
         </w:tabs>
-        <w:spacing w:after="0"/>
+        <w:spacing w:after="0" w:line="240" w:lineRule="auto"/>
         <w:ind w:left="-540"/>
         <w:jc w:val="both"/>
         <w:rPr>
@@ -1351,26 +1574,6 @@
       <w:r>
         <w:t>, Bangalore.</w:t>
       </w:r>
-    </w:p>
-    <w:p>
-      <w:pPr>
-        <w:spacing w:after="0"/>
-        <w:jc w:val="both"/>
-        <w:rPr>
-          <w:b/>
-          <w:bCs/>
-        </w:rPr>
-      </w:pPr>
-    </w:p>
-    <w:p>
-      <w:pPr>
-        <w:spacing w:after="0"/>
-        <w:jc w:val="both"/>
-        <w:rPr>
-          <w:b/>
-          <w:bCs/>
-        </w:rPr>
-      </w:pPr>
     </w:p>
     <w:p>
       <w:pPr>

</xml_diff>

<commit_message>
After vmock second level inspection
</commit_message>
<xml_diff>
--- a/RESUME.docx
+++ b/RESUME.docx
@@ -55,6 +55,9 @@
       </w:r>
       <w:r>
         <w:t>linkedin.com/in/karthik-reddy-komma</w:t>
+      </w:r>
+      <w:r>
+        <w:t xml:space="preserve"> | Los Angeles, CA</w:t>
       </w:r>
     </w:p>
     <w:p>
@@ -87,80 +90,66 @@
           <w:sz w:val="24"/>
           <w:szCs w:val="24"/>
         </w:rPr>
-        <w:t xml:space="preserve"> OF QUALIFICATION</w:t>
+        <w:t xml:space="preserve"> OF QUALIFICATIONS</w:t>
       </w:r>
     </w:p>
     <w:p>
       <w:pPr>
         <w:pStyle w:val="Header"/>
-        <w:numPr>
-          <w:ilvl w:val="0"/>
-          <w:numId w:val="9"/>
-        </w:numPr>
-        <w:ind w:left="-90"/>
+        <w:spacing w:after="240"/>
+        <w:ind w:left="-630"/>
         <w:jc w:val="both"/>
       </w:pPr>
       <w:r>
-        <w:t xml:space="preserve">Passionate developer with 3 years of </w:t>
-      </w:r>
-      <w:r>
-        <w:t xml:space="preserve">work </w:t>
-      </w:r>
-      <w:r>
-        <w:t xml:space="preserve">experience in backend </w:t>
-      </w:r>
-      <w:r>
-        <w:t>development</w:t>
-      </w:r>
-      <w:r>
-        <w:t xml:space="preserve"> using C++.</w:t>
-      </w:r>
-    </w:p>
-    <w:p>
-      <w:pPr>
-        <w:pStyle w:val="Header"/>
-        <w:numPr>
-          <w:ilvl w:val="0"/>
-          <w:numId w:val="9"/>
-        </w:numPr>
-        <w:ind w:left="-90"/>
-        <w:jc w:val="both"/>
-      </w:pPr>
-      <w:r>
-        <w:t xml:space="preserve">Expertise in Data Structures and Algorithms, TCP/IP, </w:t>
+        <w:t>A passionate S</w:t>
+      </w:r>
+      <w:r>
+        <w:t>oftware</w:t>
+      </w:r>
+      <w:r>
+        <w:t xml:space="preserve"> </w:t>
+      </w:r>
+      <w:r>
+        <w:t>D</w:t>
+      </w:r>
+      <w:r>
+        <w:t xml:space="preserve">eveloper with 3 years of </w:t>
+      </w:r>
+      <w:r>
+        <w:t>industry</w:t>
+      </w:r>
+      <w:r>
+        <w:t xml:space="preserve"> </w:t>
+      </w:r>
+      <w:r>
+        <w:t>experience</w:t>
+      </w:r>
+      <w:r>
+        <w:t>. Proficient at</w:t>
+      </w:r>
+      <w:r>
+        <w:t xml:space="preserve"> Data Structures and Algorithms, TCP/IP, </w:t>
       </w:r>
       <w:r>
         <w:t xml:space="preserve">HTTP, </w:t>
       </w:r>
       <w:r>
-        <w:t xml:space="preserve">Socket Programming and </w:t>
+        <w:t>Socket Programming</w:t>
+      </w:r>
+      <w:r>
+        <w:t>,</w:t>
+      </w:r>
+      <w:r>
+        <w:t xml:space="preserve"> and </w:t>
       </w:r>
       <w:r>
         <w:t xml:space="preserve">Computer </w:t>
       </w:r>
       <w:r>
-        <w:t>Networks to build scalable backend systems from scratch.</w:t>
-      </w:r>
-    </w:p>
-    <w:p>
-      <w:pPr>
-        <w:pStyle w:val="Header"/>
-        <w:numPr>
-          <w:ilvl w:val="0"/>
-          <w:numId w:val="9"/>
-        </w:numPr>
-        <w:spacing w:line="360" w:lineRule="auto"/>
-        <w:ind w:left="-90"/>
-        <w:jc w:val="both"/>
-      </w:pPr>
-      <w:r>
-        <w:t>Purs</w:t>
-      </w:r>
-      <w:r>
-        <w:t>u</w:t>
-      </w:r>
-      <w:r>
-        <w:t>ing Master’s in Computer Science from University of Southern California.</w:t>
+        <w:t>Networks to build scalable systems.</w:t>
+      </w:r>
+      <w:r>
+        <w:t xml:space="preserve"> Consistently recognized as a competent programmer, skilled at troubleshooting and coordinating with cross teams for fast-paced delivery.</w:t>
       </w:r>
     </w:p>
     <w:p>
@@ -210,78 +199,207 @@
           <w:i/>
           <w:iCs/>
         </w:rPr>
-        <w:t xml:space="preserve">University of Southern California                                                     </w:t>
-      </w:r>
-      <w:r>
-        <w:rPr>
-          <w:b/>
-          <w:bCs/>
-        </w:rPr>
-        <w:t>Aug 21-May 23</w:t>
-      </w:r>
-    </w:p>
-    <w:p>
-      <w:pPr>
+        <w:t xml:space="preserve">University of Southern California                                                   </w:t>
+      </w:r>
+      <w:r>
+        <w:rPr>
+          <w:i/>
+          <w:iCs/>
+        </w:rPr>
+        <w:t xml:space="preserve">  </w:t>
+      </w:r>
+      <w:r>
+        <w:rPr>
+          <w:b/>
+          <w:bCs/>
+        </w:rPr>
+        <w:t>A</w:t>
+      </w:r>
+      <w:r>
+        <w:rPr>
+          <w:b/>
+          <w:bCs/>
+        </w:rPr>
+        <w:t>ug</w:t>
+      </w:r>
+      <w:r>
+        <w:rPr>
+          <w:b/>
+          <w:bCs/>
+        </w:rPr>
+        <w:t xml:space="preserve"> 21-M</w:t>
+      </w:r>
+      <w:r>
+        <w:rPr>
+          <w:b/>
+          <w:bCs/>
+        </w:rPr>
+        <w:t>ay</w:t>
+      </w:r>
+      <w:r>
+        <w:rPr>
+          <w:b/>
+          <w:bCs/>
+        </w:rPr>
+        <w:t xml:space="preserve"> 23</w:t>
+      </w:r>
+      <w:r>
+        <w:t xml:space="preserve">                                                      </w:t>
+      </w:r>
+    </w:p>
+    <w:p>
+      <w:pPr>
+        <w:spacing w:after="0" w:line="360" w:lineRule="auto"/>
+        <w:ind w:left="-634" w:right="-280"/>
+        <w:jc w:val="both"/>
+      </w:pPr>
+      <w:r>
+        <w:rPr>
+          <w:b/>
+          <w:bCs/>
+        </w:rPr>
+        <w:t>Bachelor of Engineering</w:t>
+      </w:r>
+      <w:r>
+        <w:t xml:space="preserve"> </w:t>
+      </w:r>
+      <w:r>
+        <w:rPr>
+          <w:b/>
+          <w:bCs/>
+        </w:rPr>
+        <w:t>in Computer Science</w:t>
+      </w:r>
+      <w:r>
+        <w:t xml:space="preserve">, </w:t>
+      </w:r>
+      <w:r>
+        <w:rPr>
+          <w:i/>
+          <w:iCs/>
+        </w:rPr>
+        <w:t>Visvesvaraya Technological University</w:t>
+      </w:r>
+      <w:r>
+        <w:rPr>
+          <w:i/>
+          <w:iCs/>
+        </w:rPr>
+        <w:t xml:space="preserve">                    </w:t>
+      </w:r>
+      <w:r>
+        <w:rPr>
+          <w:i/>
+          <w:iCs/>
+        </w:rPr>
+        <w:t xml:space="preserve"> </w:t>
+      </w:r>
+      <w:r>
+        <w:t xml:space="preserve">          </w:t>
+      </w:r>
+      <w:r>
+        <w:t xml:space="preserve">   </w:t>
+      </w:r>
+      <w:r>
+        <w:rPr>
+          <w:b/>
+          <w:bCs/>
+        </w:rPr>
+        <w:t>A</w:t>
+      </w:r>
+      <w:r>
+        <w:rPr>
+          <w:b/>
+          <w:bCs/>
+        </w:rPr>
+        <w:t>ug</w:t>
+      </w:r>
+      <w:r>
+        <w:rPr>
+          <w:b/>
+          <w:bCs/>
+        </w:rPr>
+        <w:t xml:space="preserve"> 14-J</w:t>
+      </w:r>
+      <w:r>
+        <w:rPr>
+          <w:b/>
+          <w:bCs/>
+        </w:rPr>
+        <w:t>un</w:t>
+      </w:r>
+      <w:r>
+        <w:rPr>
+          <w:b/>
+          <w:bCs/>
+        </w:rPr>
+        <w:t xml:space="preserve"> 18</w:t>
+      </w:r>
+    </w:p>
+    <w:p>
+      <w:pPr>
+        <w:pBdr>
+          <w:bottom w:val="single" w:sz="4" w:space="1" w:color="auto"/>
+        </w:pBdr>
         <w:spacing w:after="0" w:line="240" w:lineRule="auto"/>
-        <w:ind w:left="-634" w:right="-334"/>
-        <w:jc w:val="both"/>
-      </w:pPr>
-      <w:r>
-        <w:t xml:space="preserve">Coursework: Analysis of Algorithms, Database Systems.                                                      </w:t>
-      </w:r>
-    </w:p>
-    <w:p>
-      <w:pPr>
-        <w:spacing w:after="0" w:line="240" w:lineRule="auto"/>
-        <w:ind w:left="-634" w:right="-334"/>
-        <w:jc w:val="both"/>
-      </w:pPr>
-      <w:r>
-        <w:rPr>
-          <w:b/>
-          <w:bCs/>
-        </w:rPr>
-        <w:t>Bachelor of Engineering</w:t>
-      </w:r>
-      <w:r>
-        <w:t xml:space="preserve"> </w:t>
-      </w:r>
-      <w:r>
-        <w:rPr>
-          <w:b/>
-          <w:bCs/>
-        </w:rPr>
-        <w:t>in Computer Science</w:t>
-      </w:r>
-      <w:r>
-        <w:t xml:space="preserve">, Visvesvaraya Technological University                                </w:t>
-      </w:r>
-      <w:r>
-        <w:t xml:space="preserve">  </w:t>
-      </w:r>
-      <w:r>
-        <w:rPr>
-          <w:b/>
-          <w:bCs/>
-        </w:rPr>
-        <w:t>Aug 14-Jun 18</w:t>
-      </w:r>
-    </w:p>
-    <w:p>
-      <w:pPr>
-        <w:spacing w:after="0" w:line="360" w:lineRule="auto"/>
         <w:ind w:left="-634"/>
         <w:jc w:val="both"/>
-      </w:pPr>
-      <w:r>
-        <w:rPr>
-          <w:i/>
-          <w:iCs/>
-        </w:rPr>
-        <w:t>Coursework</w:t>
-      </w:r>
-      <w:r>
-        <w:t>: C, C++, Java, DS &amp; Algorithms, OS, Computer Networks, Object-Oriented Programming, DBMS.</w:t>
+        <w:rPr>
+          <w:b/>
+          <w:bCs/>
+          <w:sz w:val="24"/>
+          <w:szCs w:val="24"/>
+        </w:rPr>
+      </w:pPr>
+      <w:r>
+        <w:rPr>
+          <w:b/>
+          <w:bCs/>
+          <w:sz w:val="24"/>
+          <w:szCs w:val="24"/>
+        </w:rPr>
+        <w:t>RELEVANT COURSEWOR</w:t>
+      </w:r>
+      <w:r>
+        <w:rPr>
+          <w:b/>
+          <w:bCs/>
+          <w:sz w:val="24"/>
+          <w:szCs w:val="24"/>
+        </w:rPr>
+        <w:t>K</w:t>
+      </w:r>
+    </w:p>
+    <w:p>
+      <w:pPr>
+        <w:spacing w:line="240" w:lineRule="auto"/>
+        <w:ind w:left="-634"/>
+        <w:jc w:val="both"/>
+        <w:rPr>
+          <w:sz w:val="24"/>
+          <w:szCs w:val="24"/>
+        </w:rPr>
+      </w:pPr>
+      <w:r>
+        <w:rPr>
+          <w:sz w:val="24"/>
+          <w:szCs w:val="24"/>
+        </w:rPr>
+        <w:t>Analysis of Algorithms, Database Systems, C, C++, Java, Data Structures, OS, Computer Networks, Object Oriented Programming</w:t>
+      </w:r>
+      <w:r>
+        <w:rPr>
+          <w:sz w:val="24"/>
+          <w:szCs w:val="24"/>
+        </w:rPr>
+        <w:t>.</w:t>
+      </w:r>
+      <w:r>
+        <w:rPr>
+          <w:sz w:val="24"/>
+          <w:szCs w:val="24"/>
+        </w:rPr>
+        <w:t xml:space="preserve"> </w:t>
       </w:r>
     </w:p>
     <w:p>
@@ -519,7 +637,7 @@
           <w:b/>
           <w:bCs/>
         </w:rPr>
-        <w:t>2</w:t>
+        <w:t>II</w:t>
       </w:r>
       <w:r>
         <w:rPr>
@@ -561,7 +679,14 @@
           <w:b/>
           <w:bCs/>
         </w:rPr>
-        <w:t xml:space="preserve">            </w:t>
+        <w:t xml:space="preserve">          </w:t>
+      </w:r>
+      <w:r>
+        <w:rPr>
+          <w:b/>
+          <w:bCs/>
+        </w:rPr>
+        <w:t xml:space="preserve">   </w:t>
       </w:r>
       <w:r>
         <w:rPr>
@@ -575,14 +700,35 @@
           <w:b/>
           <w:bCs/>
         </w:rPr>
-        <w:t>ul 18-</w:t>
-      </w:r>
-      <w:r>
-        <w:rPr>
-          <w:b/>
-          <w:bCs/>
-        </w:rPr>
-        <w:t>Jul 21</w:t>
+        <w:t>ul</w:t>
+      </w:r>
+      <w:r>
+        <w:rPr>
+          <w:b/>
+          <w:bCs/>
+        </w:rPr>
+        <w:t xml:space="preserve"> 18-</w:t>
+      </w:r>
+      <w:r>
+        <w:rPr>
+          <w:b/>
+          <w:bCs/>
+        </w:rPr>
+        <w:t>J</w:t>
+      </w:r>
+      <w:r>
+        <w:rPr>
+          <w:b/>
+          <w:bCs/>
+        </w:rPr>
+        <w:t>ul</w:t>
+      </w:r>
+      <w:r>
+        <w:rPr>
+          <w:b/>
+          <w:bCs/>
+        </w:rPr>
+        <w:t xml:space="preserve"> 21</w:t>
       </w:r>
     </w:p>
     <w:p>
@@ -601,24 +747,33 @@
         </w:rPr>
       </w:pPr>
       <w:r>
-        <w:t xml:space="preserve">Design and </w:t>
-      </w:r>
-      <w:r>
-        <w:t>Implement</w:t>
-      </w:r>
-      <w:r>
-        <w:t>ation of</w:t>
-      </w:r>
-      <w:r>
-        <w:t xml:space="preserve"> reliable</w:t>
-      </w:r>
-      <w:r>
-        <w:t>,</w:t>
+        <w:t>Design</w:t>
+      </w:r>
+      <w:r>
+        <w:t>ed</w:t>
+      </w:r>
+      <w:r>
+        <w:t xml:space="preserve"> and </w:t>
+      </w:r>
+      <w:r>
+        <w:t>implemented</w:t>
       </w:r>
       <w:r>
         <w:t xml:space="preserve"> </w:t>
       </w:r>
       <w:r>
+        <w:t xml:space="preserve">a </w:t>
+      </w:r>
+      <w:r>
+        <w:t>reliable</w:t>
+      </w:r>
+      <w:r>
+        <w:t xml:space="preserve"> and</w:t>
+      </w:r>
+      <w:r>
+        <w:t xml:space="preserve"> </w:t>
+      </w:r>
+      <w:r>
         <w:t>scalable</w:t>
       </w:r>
       <w:r>
@@ -631,37 +786,22 @@
         <w:t xml:space="preserve"> </w:t>
       </w:r>
       <w:r>
-        <w:t xml:space="preserve">using </w:t>
+        <w:t>in</w:t>
+      </w:r>
+      <w:r>
+        <w:t xml:space="preserve"> </w:t>
       </w:r>
       <w:r>
         <w:t>C++</w:t>
       </w:r>
       <w:r>
-        <w:t xml:space="preserve"> where the data transfer was </w:t>
-      </w:r>
-      <w:r>
-        <w:rPr>
-          <w:b/>
-          <w:bCs/>
-        </w:rPr>
-        <w:t>1.2</w:t>
-      </w:r>
-      <w:r>
-        <w:rPr>
-          <w:b/>
-          <w:bCs/>
-        </w:rPr>
-        <w:t>x</w:t>
-      </w:r>
-      <w:r>
-        <w:rPr>
-          <w:b/>
-          <w:bCs/>
-        </w:rPr>
-        <w:t xml:space="preserve"> times</w:t>
-      </w:r>
-      <w:r>
-        <w:t xml:space="preserve"> faster than TCP</w:t>
+        <w:t xml:space="preserve">, improving </w:t>
+      </w:r>
+      <w:r>
+        <w:t xml:space="preserve">data transfer </w:t>
+      </w:r>
+      <w:r>
+        <w:t>rate by 1.2x times than TCP</w:t>
       </w:r>
       <w:r>
         <w:t>.</w:t>
@@ -686,78 +826,69 @@
         </w:rPr>
       </w:pPr>
       <w:r>
-        <w:t>Design</w:t>
-      </w:r>
-      <w:r>
-        <w:t xml:space="preserve"> and </w:t>
-      </w:r>
-      <w:r>
-        <w:t xml:space="preserve">implementation </w:t>
-      </w:r>
-      <w:r>
-        <w:t>of</w:t>
-      </w:r>
-      <w:r>
+        <w:t xml:space="preserve">Built </w:t>
+      </w:r>
+      <w:r>
+        <w:rPr>
+          <w:b/>
+          <w:bCs/>
+        </w:rPr>
+        <w:t>C</w:t>
+      </w:r>
+      <w:r>
+        <w:rPr>
+          <w:b/>
+          <w:bCs/>
+        </w:rPr>
+        <w:t>oncurrent</w:t>
+      </w:r>
+      <w:r>
+        <w:rPr>
+          <w:b/>
+          <w:bCs/>
+        </w:rPr>
+        <w:t xml:space="preserve"> Core</w:t>
+      </w:r>
+      <w:r>
+        <w:rPr>
+          <w:b/>
+          <w:bCs/>
+        </w:rPr>
+        <w:t xml:space="preserve"> Data Structures</w:t>
+      </w:r>
+      <w:r>
+        <w:rPr>
+          <w:b/>
+          <w:bCs/>
+        </w:rPr>
         <w:t xml:space="preserve"> </w:t>
       </w:r>
       <w:r>
-        <w:rPr>
-          <w:b/>
-          <w:bCs/>
-        </w:rPr>
-        <w:t>C</w:t>
-      </w:r>
-      <w:r>
-        <w:rPr>
-          <w:b/>
-          <w:bCs/>
-        </w:rPr>
-        <w:t>oncurrent</w:t>
-      </w:r>
-      <w:r>
-        <w:rPr>
-          <w:b/>
-          <w:bCs/>
-        </w:rPr>
-        <w:t xml:space="preserve"> Core</w:t>
-      </w:r>
-      <w:r>
-        <w:rPr>
-          <w:b/>
-          <w:bCs/>
-        </w:rPr>
-        <w:t xml:space="preserve"> Data Structures</w:t>
-      </w:r>
-      <w:r>
-        <w:rPr>
-          <w:b/>
-          <w:bCs/>
-        </w:rPr>
+        <w:t>such as</w:t>
+      </w:r>
+      <w:r>
+        <w:t xml:space="preserve"> Vector, </w:t>
+      </w:r>
+      <w:r>
+        <w:t>Hash</w:t>
+      </w:r>
+      <w:r>
         <w:t xml:space="preserve"> </w:t>
       </w:r>
       <w:r>
-        <w:t>such as</w:t>
-      </w:r>
-      <w:r>
-        <w:t xml:space="preserve"> Vector, </w:t>
-      </w:r>
-      <w:r>
-        <w:t>Hash</w:t>
+        <w:t>Table</w:t>
+      </w:r>
+      <w:r>
+        <w:t>, LRU, List</w:t>
+      </w:r>
+      <w:r>
+        <w:t>,</w:t>
       </w:r>
       <w:r>
         <w:t xml:space="preserve"> </w:t>
       </w:r>
       <w:r>
-        <w:t>Table</w:t>
-      </w:r>
-      <w:r>
-        <w:t>, LRU, List</w:t>
-      </w:r>
-      <w:r>
-        <w:t xml:space="preserve"> and</w:t>
-      </w:r>
-      <w:r>
-        <w:t xml:space="preserve"> </w:t>
+        <w:t xml:space="preserve">Static and Dynamic </w:t>
       </w:r>
       <w:r>
         <w:t>Queue.</w:t>
@@ -782,10 +913,19 @@
         <w:t>Le</w:t>
       </w:r>
       <w:r>
-        <w:t xml:space="preserve">d the team to </w:t>
-      </w:r>
-      <w:r>
-        <w:t>Design</w:t>
+        <w:t xml:space="preserve">d </w:t>
+      </w:r>
+      <w:r>
+        <w:t>a</w:t>
+      </w:r>
+      <w:r>
+        <w:t xml:space="preserve"> team to </w:t>
+      </w:r>
+      <w:r>
+        <w:t>d</w:t>
+      </w:r>
+      <w:r>
+        <w:t>esign</w:t>
       </w:r>
       <w:r>
         <w:t xml:space="preserve">, </w:t>
@@ -800,19 +940,22 @@
         <w:t>document</w:t>
       </w:r>
       <w:r>
+        <w:t xml:space="preserve"> Packetization</w:t>
+      </w:r>
+      <w:r>
+        <w:t xml:space="preserve"> &amp; </w:t>
+      </w:r>
+      <w:r>
+        <w:t>Accumulation module to transfer/receive data as multiple packets</w:t>
+      </w:r>
+      <w:r>
+        <w:t>; then</w:t>
+      </w:r>
+      <w:r>
         <w:t xml:space="preserve"> </w:t>
       </w:r>
       <w:r>
-        <w:t>the</w:t>
-      </w:r>
-      <w:r>
-        <w:t xml:space="preserve"> Packetization</w:t>
-      </w:r>
-      <w:r>
-        <w:t>/</w:t>
-      </w:r>
-      <w:r>
-        <w:t xml:space="preserve">Accumulation module to transfer/receive data as multiple packets which proved to be </w:t>
+        <w:t xml:space="preserve">proved to be </w:t>
       </w:r>
       <w:r>
         <w:rPr>
@@ -867,6 +1010,9 @@
         <w:t>routing</w:t>
       </w:r>
       <w:r>
+        <w:t xml:space="preserve"> of requests and responses</w:t>
+      </w:r>
+      <w:r>
         <w:t xml:space="preserve">. </w:t>
       </w:r>
     </w:p>
@@ -886,46 +1032,37 @@
         </w:rPr>
       </w:pPr>
       <w:r>
-        <w:t>E</w:t>
-      </w:r>
-      <w:r>
-        <w:t>fficient task management using Azure DevOps</w:t>
-      </w:r>
-      <w:r>
-        <w:t xml:space="preserve"> and c</w:t>
-      </w:r>
-      <w:r>
-        <w:t>ollaborat</w:t>
-      </w:r>
-      <w:r>
-        <w:t>ion</w:t>
-      </w:r>
-      <w:r>
-        <w:t xml:space="preserve"> with 5 teams</w:t>
-      </w:r>
-      <w:r>
-        <w:t xml:space="preserve"> across tiers and led</w:t>
-      </w:r>
-      <w:r>
-        <w:t xml:space="preserve"> t</w:t>
-      </w:r>
-      <w:r>
-        <w:t>he team to</w:t>
-      </w:r>
-      <w:r>
-        <w:t xml:space="preserve"> quicker </w:t>
-      </w:r>
-      <w:r>
-        <w:t>de</w:t>
-      </w:r>
-      <w:r>
-        <w:t>velopment</w:t>
-      </w:r>
-      <w:r>
-        <w:t xml:space="preserve"> of Routing Library </w:t>
-      </w:r>
-      <w:r>
-        <w:t>for Intra and Inter-Process Communication.</w:t>
+        <w:t xml:space="preserve">Collaborated with 5 </w:t>
+      </w:r>
+      <w:r>
+        <w:t xml:space="preserve">other </w:t>
+      </w:r>
+      <w:r>
+        <w:t>teams across tiers</w:t>
+      </w:r>
+      <w:r>
+        <w:t xml:space="preserve"> and</w:t>
+      </w:r>
+      <w:r>
+        <w:t xml:space="preserve"> </w:t>
+      </w:r>
+      <w:r>
+        <w:t xml:space="preserve">handled </w:t>
+      </w:r>
+      <w:r>
+        <w:t>task management</w:t>
+      </w:r>
+      <w:r>
+        <w:t xml:space="preserve"> optimally</w:t>
+      </w:r>
+      <w:r>
+        <w:t xml:space="preserve"> using Azure DevOps, leading to quicker delivery of routing library for Intra and Inter</w:t>
+      </w:r>
+      <w:r>
+        <w:t>-</w:t>
+      </w:r>
+      <w:r>
+        <w:t>Process Communication.</w:t>
       </w:r>
     </w:p>
     <w:p>
@@ -943,7 +1080,35 @@
           <w:b/>
           <w:bCs/>
         </w:rPr>
-        <w:t>Application Engineer – Intern, Microsoft Innovation Lab DSCE                                                                           Jun 17-Aug 17</w:t>
+        <w:t>Application Engineer – Intern, Microsoft Innovation Lab DSCE                                                                         J</w:t>
+      </w:r>
+      <w:r>
+        <w:rPr>
+          <w:b/>
+          <w:bCs/>
+        </w:rPr>
+        <w:t>un</w:t>
+      </w:r>
+      <w:r>
+        <w:rPr>
+          <w:b/>
+          <w:bCs/>
+        </w:rPr>
+        <w:t xml:space="preserve"> 17-A</w:t>
+      </w:r>
+      <w:r>
+        <w:rPr>
+          <w:b/>
+          <w:bCs/>
+        </w:rPr>
+        <w:t>ug</w:t>
+      </w:r>
+      <w:r>
+        <w:rPr>
+          <w:b/>
+          <w:bCs/>
+        </w:rPr>
+        <w:t xml:space="preserve"> 17</w:t>
       </w:r>
     </w:p>
     <w:p>
@@ -999,7 +1164,13 @@
         <w:t>Servlet</w:t>
       </w:r>
       <w:r>
-        <w:t>, JDBC and MySQL.</w:t>
+        <w:t>, JDBC</w:t>
+      </w:r>
+      <w:r>
+        <w:t>,</w:t>
+      </w:r>
+      <w:r>
+        <w:t xml:space="preserve"> and MySQL.</w:t>
       </w:r>
     </w:p>
     <w:p>
@@ -1024,7 +1195,49 @@
           <w:b/>
           <w:bCs/>
         </w:rPr>
-        <w:t>VT LTD                                                                       Aug 16-Nov 16</w:t>
+        <w:t xml:space="preserve">VT LTD                                                                     </w:t>
+      </w:r>
+      <w:r>
+        <w:rPr>
+          <w:b/>
+          <w:bCs/>
+        </w:rPr>
+        <w:t xml:space="preserve">  </w:t>
+      </w:r>
+      <w:r>
+        <w:rPr>
+          <w:b/>
+          <w:bCs/>
+        </w:rPr>
+        <w:t>A</w:t>
+      </w:r>
+      <w:r>
+        <w:rPr>
+          <w:b/>
+          <w:bCs/>
+        </w:rPr>
+        <w:t xml:space="preserve">ug </w:t>
+      </w:r>
+      <w:r>
+        <w:rPr>
+          <w:b/>
+          <w:bCs/>
+        </w:rPr>
+        <w:t>16-N</w:t>
+      </w:r>
+      <w:r>
+        <w:rPr>
+          <w:b/>
+          <w:bCs/>
+        </w:rPr>
+        <w:t>ov</w:t>
+      </w:r>
+      <w:r>
+        <w:rPr>
+          <w:b/>
+          <w:bCs/>
+        </w:rPr>
+        <w:t xml:space="preserve"> 16</w:t>
       </w:r>
     </w:p>
     <w:p>
@@ -1043,7 +1256,19 @@
         </w:rPr>
       </w:pPr>
       <w:r>
-        <w:t>Developed an application using Java to analyse the downtime of Schelling sawing machine with optimal approaches to scale efficiently for a huge amount of data.</w:t>
+        <w:t xml:space="preserve">Developed an application </w:t>
+      </w:r>
+      <w:r>
+        <w:t>in</w:t>
+      </w:r>
+      <w:r>
+        <w:t xml:space="preserve"> Java to analy</w:t>
+      </w:r>
+      <w:r>
+        <w:t>z</w:t>
+      </w:r>
+      <w:r>
+        <w:t>e the downtime of Schelling sawing machine with optimal approaches to scale efficiently for a huge amount of data.</w:t>
       </w:r>
     </w:p>
     <w:p>
@@ -1073,22 +1298,6 @@
         </w:rPr>
         <w:t>PROJECTS</w:t>
       </w:r>
-      <w:r>
-        <w:rPr>
-          <w:b/>
-          <w:bCs/>
-        </w:rPr>
-        <w:t xml:space="preserve"> </w:t>
-      </w:r>
-      <w:r>
-        <w:rPr>
-          <w:b/>
-          <w:bCs/>
-          <w:sz w:val="24"/>
-          <w:szCs w:val="24"/>
-        </w:rPr>
-        <w:t>&amp; PUBLICATIONS</w:t>
-      </w:r>
     </w:p>
     <w:p>
       <w:pPr>
@@ -1138,7 +1347,10 @@
         </w:rPr>
       </w:pPr>
       <w:r>
-        <w:t>Developed a</w:t>
+        <w:t>Created</w:t>
+      </w:r>
+      <w:r>
+        <w:t xml:space="preserve"> a</w:t>
       </w:r>
       <w:r>
         <w:t>n</w:t>
@@ -1191,7 +1403,10 @@
         </w:rPr>
       </w:pPr>
       <w:r>
-        <w:t xml:space="preserve">Built an algorithm for </w:t>
+        <w:t>Devised</w:t>
+      </w:r>
+      <w:r>
+        <w:t xml:space="preserve"> an algorithm for </w:t>
       </w:r>
       <w:r>
         <w:t xml:space="preserve">Scene </w:t>
@@ -1200,13 +1415,19 @@
         <w:t xml:space="preserve">Inference </w:t>
       </w:r>
       <w:r>
-        <w:t>using</w:t>
-      </w:r>
-      <w:r>
-        <w:t xml:space="preserve"> the</w:t>
-      </w:r>
-      <w:r>
-        <w:t xml:space="preserve"> parsed scene to enable Scene Generation using JMonkey.</w:t>
+        <w:t>utilizing</w:t>
+      </w:r>
+      <w:r>
+        <w:t xml:space="preserve"> </w:t>
+      </w:r>
+      <w:r>
+        <w:t xml:space="preserve">parsed scene to </w:t>
+      </w:r>
+      <w:r>
+        <w:t>generate scene with</w:t>
+      </w:r>
+      <w:r>
+        <w:t xml:space="preserve"> JMonkey.</w:t>
       </w:r>
     </w:p>
     <w:p>
@@ -1301,10 +1522,13 @@
         <w:t xml:space="preserve"> </w:t>
       </w:r>
       <w:r>
-        <w:t>using</w:t>
+        <w:t>utilizing</w:t>
       </w:r>
       <w:r>
         <w:t xml:space="preserve"> Python, Pickle, Flask</w:t>
+      </w:r>
+      <w:r>
+        <w:t>,</w:t>
       </w:r>
       <w:r>
         <w:t xml:space="preserve"> and </w:t>
@@ -1329,22 +1553,22 @@
         </w:rPr>
       </w:pPr>
       <w:r>
-        <w:t xml:space="preserve">Created the </w:t>
-      </w:r>
-      <w:r>
-        <w:t>front end o</w:t>
-      </w:r>
-      <w:r>
-        <w:t xml:space="preserve">f </w:t>
-      </w:r>
-      <w:r>
-        <w:t xml:space="preserve">the </w:t>
-      </w:r>
-      <w:r>
-        <w:t>website to</w:t>
-      </w:r>
-      <w:r>
-        <w:t xml:space="preserve"> find out the </w:t>
+        <w:t xml:space="preserve">Created </w:t>
+      </w:r>
+      <w:r>
+        <w:t xml:space="preserve">front end </w:t>
+      </w:r>
+      <w:r>
+        <w:t>to</w:t>
+      </w:r>
+      <w:r>
+        <w:t xml:space="preserve"> find out </w:t>
+      </w:r>
+      <w:r>
+        <w:t>an</w:t>
+      </w:r>
+      <w:r>
+        <w:t xml:space="preserve"> </w:t>
       </w:r>
       <w:r>
         <w:t xml:space="preserve">estimated </w:t>
@@ -1461,16 +1685,10 @@
         <w:t xml:space="preserve">Star of the Quarter </w:t>
       </w:r>
       <w:r>
-        <w:t xml:space="preserve">Award for the </w:t>
-      </w:r>
-      <w:r>
-        <w:t xml:space="preserve">collaboration and development of </w:t>
-      </w:r>
-      <w:r>
-        <w:t xml:space="preserve">the </w:t>
-      </w:r>
-      <w:r>
-        <w:t xml:space="preserve">Asynchronous Routing </w:t>
+        <w:t xml:space="preserve">Award for </w:t>
+      </w:r>
+      <w:r>
+        <w:t xml:space="preserve">collaboration and development of Asynchronous Routing </w:t>
       </w:r>
       <w:r>
         <w:t>library</w:t>
@@ -1560,7 +1778,21 @@
           <w:i/>
           <w:iCs/>
         </w:rPr>
-        <w:t>A Machine Learning approach to Interior designing”</w:t>
+        <w:t xml:space="preserve">A Machine Learning approach to </w:t>
+      </w:r>
+      <w:r>
+        <w:rPr>
+          <w:i/>
+          <w:iCs/>
+        </w:rPr>
+        <w:t>i</w:t>
+      </w:r>
+      <w:r>
+        <w:rPr>
+          <w:i/>
+          <w:iCs/>
+        </w:rPr>
+        <w:t>nterior designing”</w:t>
       </w:r>
       <w:r>
         <w:t xml:space="preserve"> among 5</w:t>
@@ -1569,7 +1801,19 @@
         <w:t>0</w:t>
       </w:r>
       <w:r>
-        <w:t xml:space="preserve"> teams in Project Exhibition at Dayananda Sagar College of Engineering</w:t>
+        <w:t xml:space="preserve"> teams </w:t>
+      </w:r>
+      <w:r>
+        <w:t>at</w:t>
+      </w:r>
+      <w:r>
+        <w:t xml:space="preserve"> Project Exhibition </w:t>
+      </w:r>
+      <w:r>
+        <w:t>of</w:t>
+      </w:r>
+      <w:r>
+        <w:t xml:space="preserve"> Dayananda Sagar College of Engineering</w:t>
       </w:r>
       <w:r>
         <w:t>, Bangalore.</w:t>

</xml_diff>

<commit_message>
Applied alot with this resume
</commit_message>
<xml_diff>
--- a/RESUME.docx
+++ b/RESUME.docx
@@ -128,7 +128,13 @@
         <w:t>. Proficient at</w:t>
       </w:r>
       <w:r>
-        <w:t xml:space="preserve"> Data Structures and Algorithms, TCP/IP, </w:t>
+        <w:t xml:space="preserve"> Data Structures and Algorithms,</w:t>
+      </w:r>
+      <w:r>
+        <w:t xml:space="preserve"> </w:t>
+      </w:r>
+      <w:r>
+        <w:t xml:space="preserve">TCP/IP, </w:t>
       </w:r>
       <w:r>
         <w:t xml:space="preserve">HTTP, </w:t>
@@ -149,7 +155,19 @@
         <w:t>Networks to build scalable systems.</w:t>
       </w:r>
       <w:r>
-        <w:t xml:space="preserve"> Consistently recognized as a competent programmer, skilled at troubleshooting and coordinating with cross teams for fast-paced delivery.</w:t>
+        <w:t xml:space="preserve"> </w:t>
+      </w:r>
+      <w:r>
+        <w:t>Often</w:t>
+      </w:r>
+      <w:r>
+        <w:t xml:space="preserve"> recognized as a competent programmer, skilled at troubleshooting and coordinating </w:t>
+      </w:r>
+      <w:r>
+        <w:t>a</w:t>
+      </w:r>
+      <w:r>
+        <w:t>cross teams for fast-paced delivery.</w:t>
       </w:r>
     </w:p>
     <w:p>
@@ -199,14 +217,7 @@
           <w:i/>
           <w:iCs/>
         </w:rPr>
-        <w:t xml:space="preserve">University of Southern California                                                   </w:t>
-      </w:r>
-      <w:r>
-        <w:rPr>
-          <w:i/>
-          <w:iCs/>
-        </w:rPr>
-        <w:t xml:space="preserve">  </w:t>
+        <w:t xml:space="preserve">University of Southern California                                           </w:t>
       </w:r>
       <w:r>
         <w:rPr>
@@ -220,28 +231,56 @@
           <w:b/>
           <w:bCs/>
         </w:rPr>
-        <w:t>ug</w:t>
-      </w:r>
-      <w:r>
-        <w:rPr>
-          <w:b/>
-          <w:bCs/>
-        </w:rPr>
-        <w:t xml:space="preserve"> 21-M</w:t>
-      </w:r>
-      <w:r>
-        <w:rPr>
-          <w:b/>
-          <w:bCs/>
-        </w:rPr>
-        <w:t>ay</w:t>
-      </w:r>
-      <w:r>
-        <w:rPr>
-          <w:b/>
-          <w:bCs/>
-        </w:rPr>
-        <w:t xml:space="preserve"> 23</w:t>
+        <w:t>UG</w:t>
+      </w:r>
+      <w:r>
+        <w:rPr>
+          <w:b/>
+          <w:bCs/>
+        </w:rPr>
+        <w:t xml:space="preserve"> </w:t>
+      </w:r>
+      <w:r>
+        <w:rPr>
+          <w:b/>
+          <w:bCs/>
+        </w:rPr>
+        <w:t>20</w:t>
+      </w:r>
+      <w:r>
+        <w:rPr>
+          <w:b/>
+          <w:bCs/>
+        </w:rPr>
+        <w:t>21-M</w:t>
+      </w:r>
+      <w:r>
+        <w:rPr>
+          <w:b/>
+          <w:bCs/>
+        </w:rPr>
+        <w:t>AY</w:t>
+      </w:r>
+      <w:r>
+        <w:rPr>
+          <w:b/>
+          <w:bCs/>
+        </w:rPr>
+        <w:t xml:space="preserve"> </w:t>
+      </w:r>
+      <w:r>
+        <w:rPr>
+          <w:b/>
+          <w:bCs/>
+        </w:rPr>
+        <w:t>20</w:t>
+      </w:r>
+      <w:r>
+        <w:rPr>
+          <w:b/>
+          <w:bCs/>
+        </w:rPr>
+        <w:t>23</w:t>
       </w:r>
       <w:r>
         <w:t xml:space="preserve">                                                      </w:t>
@@ -295,10 +334,10 @@
         <w:t xml:space="preserve"> </w:t>
       </w:r>
       <w:r>
-        <w:t xml:space="preserve">          </w:t>
-      </w:r>
-      <w:r>
-        <w:t xml:space="preserve">   </w:t>
+        <w:t xml:space="preserve"> </w:t>
+      </w:r>
+      <w:r>
+        <w:t xml:space="preserve"> </w:t>
       </w:r>
       <w:r>
         <w:rPr>
@@ -312,28 +351,56 @@
           <w:b/>
           <w:bCs/>
         </w:rPr>
-        <w:t>ug</w:t>
-      </w:r>
-      <w:r>
-        <w:rPr>
-          <w:b/>
-          <w:bCs/>
-        </w:rPr>
-        <w:t xml:space="preserve"> 14-J</w:t>
-      </w:r>
-      <w:r>
-        <w:rPr>
-          <w:b/>
-          <w:bCs/>
-        </w:rPr>
-        <w:t>un</w:t>
-      </w:r>
-      <w:r>
-        <w:rPr>
-          <w:b/>
-          <w:bCs/>
-        </w:rPr>
-        <w:t xml:space="preserve"> 18</w:t>
+        <w:t>UG</w:t>
+      </w:r>
+      <w:r>
+        <w:rPr>
+          <w:b/>
+          <w:bCs/>
+        </w:rPr>
+        <w:t xml:space="preserve"> </w:t>
+      </w:r>
+      <w:r>
+        <w:rPr>
+          <w:b/>
+          <w:bCs/>
+        </w:rPr>
+        <w:t>20</w:t>
+      </w:r>
+      <w:r>
+        <w:rPr>
+          <w:b/>
+          <w:bCs/>
+        </w:rPr>
+        <w:t>14-J</w:t>
+      </w:r>
+      <w:r>
+        <w:rPr>
+          <w:b/>
+          <w:bCs/>
+        </w:rPr>
+        <w:t>UN</w:t>
+      </w:r>
+      <w:r>
+        <w:rPr>
+          <w:b/>
+          <w:bCs/>
+        </w:rPr>
+        <w:t xml:space="preserve"> </w:t>
+      </w:r>
+      <w:r>
+        <w:rPr>
+          <w:b/>
+          <w:bCs/>
+        </w:rPr>
+        <w:t>20</w:t>
+      </w:r>
+      <w:r>
+        <w:rPr>
+          <w:b/>
+          <w:bCs/>
+        </w:rPr>
+        <w:t>18</w:t>
       </w:r>
     </w:p>
     <w:p>
@@ -375,30 +442,26 @@
         <w:spacing w:line="240" w:lineRule="auto"/>
         <w:ind w:left="-634"/>
         <w:jc w:val="both"/>
-        <w:rPr>
-          <w:sz w:val="24"/>
-          <w:szCs w:val="24"/>
-        </w:rPr>
-      </w:pPr>
-      <w:r>
-        <w:rPr>
-          <w:sz w:val="24"/>
-          <w:szCs w:val="24"/>
-        </w:rPr>
-        <w:t>Analysis of Algorithms, Database Systems, C, C++, Java, Data Structures, OS, Computer Networks, Object Oriented Programming</w:t>
-      </w:r>
-      <w:r>
-        <w:rPr>
-          <w:sz w:val="24"/>
-          <w:szCs w:val="24"/>
-        </w:rPr>
+      </w:pPr>
+      <w:r>
+        <w:t>Analysis of Algorithms, Database Systems, C, C++, Java, Data Structures, O</w:t>
+      </w:r>
+      <w:r>
+        <w:t xml:space="preserve">perating </w:t>
+      </w:r>
+      <w:r>
+        <w:t>S</w:t>
+      </w:r>
+      <w:r>
+        <w:t>ystems</w:t>
+      </w:r>
+      <w:r>
+        <w:t>, Networks</w:t>
+      </w:r>
+      <w:r>
         <w:t>.</w:t>
       </w:r>
       <w:r>
-        <w:rPr>
-          <w:sz w:val="24"/>
-          <w:szCs w:val="24"/>
-        </w:rPr>
         <w:t xml:space="preserve"> </w:t>
       </w:r>
     </w:p>
@@ -679,14 +742,14 @@
           <w:b/>
           <w:bCs/>
         </w:rPr>
-        <w:t xml:space="preserve">          </w:t>
-      </w:r>
-      <w:r>
-        <w:rPr>
-          <w:b/>
-          <w:bCs/>
-        </w:rPr>
-        <w:t xml:space="preserve">   </w:t>
+        <w:t xml:space="preserve"> </w:t>
+      </w:r>
+      <w:r>
+        <w:rPr>
+          <w:b/>
+          <w:bCs/>
+        </w:rPr>
+        <w:t xml:space="preserve"> </w:t>
       </w:r>
       <w:r>
         <w:rPr>
@@ -700,35 +763,42 @@
           <w:b/>
           <w:bCs/>
         </w:rPr>
-        <w:t>ul</w:t>
-      </w:r>
-      <w:r>
-        <w:rPr>
-          <w:b/>
-          <w:bCs/>
-        </w:rPr>
-        <w:t xml:space="preserve"> 18-</w:t>
-      </w:r>
-      <w:r>
-        <w:rPr>
-          <w:b/>
-          <w:bCs/>
-        </w:rPr>
-        <w:t>J</w:t>
-      </w:r>
-      <w:r>
-        <w:rPr>
-          <w:b/>
-          <w:bCs/>
-        </w:rPr>
-        <w:t>ul</w:t>
-      </w:r>
-      <w:r>
-        <w:rPr>
-          <w:b/>
-          <w:bCs/>
-        </w:rPr>
-        <w:t xml:space="preserve"> 21</w:t>
+        <w:t>UL</w:t>
+      </w:r>
+      <w:r>
+        <w:rPr>
+          <w:b/>
+          <w:bCs/>
+        </w:rPr>
+        <w:t xml:space="preserve"> </w:t>
+      </w:r>
+      <w:r>
+        <w:rPr>
+          <w:b/>
+          <w:bCs/>
+        </w:rPr>
+        <w:t>20</w:t>
+      </w:r>
+      <w:r>
+        <w:rPr>
+          <w:b/>
+          <w:bCs/>
+        </w:rPr>
+        <w:t>18-</w:t>
+      </w:r>
+      <w:r>
+        <w:rPr>
+          <w:b/>
+          <w:bCs/>
+        </w:rPr>
+        <w:t>JUL 20</w:t>
+      </w:r>
+      <w:r>
+        <w:rPr>
+          <w:b/>
+          <w:bCs/>
+        </w:rPr>
+        <w:t>21</w:t>
       </w:r>
     </w:p>
     <w:p>
@@ -795,7 +865,10 @@
         <w:t>C++</w:t>
       </w:r>
       <w:r>
-        <w:t xml:space="preserve">, improving </w:t>
+        <w:t>,</w:t>
+      </w:r>
+      <w:r>
+        <w:t xml:space="preserve"> improving </w:t>
       </w:r>
       <w:r>
         <w:t xml:space="preserve">data transfer </w:t>
@@ -826,7 +899,10 @@
         </w:rPr>
       </w:pPr>
       <w:r>
-        <w:t xml:space="preserve">Built </w:t>
+        <w:t>Built</w:t>
+      </w:r>
+      <w:r>
+        <w:t xml:space="preserve"> all </w:t>
       </w:r>
       <w:r>
         <w:rPr>
@@ -840,58 +916,44 @@
           <w:b/>
           <w:bCs/>
         </w:rPr>
-        <w:t>oncurrent</w:t>
-      </w:r>
-      <w:r>
-        <w:rPr>
-          <w:b/>
-          <w:bCs/>
-        </w:rPr>
-        <w:t xml:space="preserve"> Core</w:t>
-      </w:r>
-      <w:r>
-        <w:rPr>
-          <w:b/>
-          <w:bCs/>
-        </w:rPr>
-        <w:t xml:space="preserve"> Data Structures</w:t>
-      </w:r>
-      <w:r>
-        <w:rPr>
-          <w:b/>
-          <w:bCs/>
-        </w:rPr>
-        <w:t xml:space="preserve"> </w:t>
-      </w:r>
-      <w:r>
-        <w:t>such as</w:t>
-      </w:r>
-      <w:r>
-        <w:t xml:space="preserve"> Vector, </w:t>
-      </w:r>
-      <w:r>
-        <w:t>Hash</w:t>
-      </w:r>
-      <w:r>
-        <w:t xml:space="preserve"> </w:t>
-      </w:r>
-      <w:r>
-        <w:t>Table</w:t>
-      </w:r>
-      <w:r>
-        <w:t>, LRU, List</w:t>
-      </w:r>
-      <w:r>
-        <w:t>,</w:t>
-      </w:r>
-      <w:r>
-        <w:t xml:space="preserve"> </w:t>
-      </w:r>
-      <w:r>
-        <w:t xml:space="preserve">Static and Dynamic </w:t>
-      </w:r>
-      <w:r>
-        <w:t>Queue.</w:t>
+        <w:t xml:space="preserve">oncurrent </w:t>
+      </w:r>
+      <w:r>
+        <w:rPr>
+          <w:b/>
+          <w:bCs/>
+        </w:rPr>
+        <w:t>D</w:t>
+      </w:r>
+      <w:r>
+        <w:rPr>
+          <w:b/>
+          <w:bCs/>
+        </w:rPr>
+        <w:t xml:space="preserve">ata </w:t>
+      </w:r>
+      <w:r>
+        <w:rPr>
+          <w:b/>
+          <w:bCs/>
+        </w:rPr>
+        <w:t>S</w:t>
+      </w:r>
+      <w:r>
+        <w:rPr>
+          <w:b/>
+          <w:bCs/>
+        </w:rPr>
+        <w:t>tructures</w:t>
+      </w:r>
+      <w:r>
+        <w:t>, including Vector, Hash Table, LRU, List</w:t>
+      </w:r>
+      <w:r>
+        <w:t xml:space="preserve"> and </w:t>
+      </w:r>
+      <w:r>
+        <w:t>queues from scratch.</w:t>
       </w:r>
     </w:p>
     <w:p>
@@ -910,37 +972,22 @@
         </w:rPr>
       </w:pPr>
       <w:r>
-        <w:t>Le</w:t>
-      </w:r>
-      <w:r>
-        <w:t xml:space="preserve">d </w:t>
-      </w:r>
-      <w:r>
-        <w:t>a</w:t>
-      </w:r>
-      <w:r>
-        <w:t xml:space="preserve"> team to </w:t>
-      </w:r>
-      <w:r>
-        <w:t>d</w:t>
-      </w:r>
-      <w:r>
-        <w:t>esign</w:t>
-      </w:r>
-      <w:r>
-        <w:t xml:space="preserve">, </w:t>
-      </w:r>
-      <w:r>
-        <w:t>develop</w:t>
-      </w:r>
-      <w:r>
-        <w:t xml:space="preserve">, </w:t>
-      </w:r>
-      <w:r>
-        <w:t>document</w:t>
-      </w:r>
-      <w:r>
-        <w:t xml:space="preserve"> Packetization</w:t>
+        <w:t>Led a team</w:t>
+      </w:r>
+      <w:r>
+        <w:t xml:space="preserve"> </w:t>
+      </w:r>
+      <w:r>
+        <w:t>to design and develo</w:t>
+      </w:r>
+      <w:r>
+        <w:t>p</w:t>
+      </w:r>
+      <w:r>
+        <w:t xml:space="preserve"> </w:t>
+      </w:r>
+      <w:r>
+        <w:t>Packetization</w:t>
       </w:r>
       <w:r>
         <w:t xml:space="preserve"> &amp; </w:t>
@@ -949,6 +996,12 @@
         <w:t>Accumulation module to transfer/receive data as multiple packets</w:t>
       </w:r>
       <w:r>
+        <w:t xml:space="preserve"> </w:t>
+      </w:r>
+      <w:r>
+        <w:t>by utilizing concurrent channels</w:t>
+      </w:r>
+      <w:r>
         <w:t>; then</w:t>
       </w:r>
       <w:r>
@@ -965,7 +1018,7 @@
         <w:t>3x times</w:t>
       </w:r>
       <w:r>
-        <w:t xml:space="preserve"> efficient by utilizing concurrent channels.</w:t>
+        <w:t xml:space="preserve"> efficient.</w:t>
       </w:r>
     </w:p>
     <w:p>
@@ -984,7 +1037,10 @@
         </w:rPr>
       </w:pPr>
       <w:r>
-        <w:t xml:space="preserve">Design and development of </w:t>
+        <w:t>Initiated and developed</w:t>
+      </w:r>
+      <w:r>
+        <w:t xml:space="preserve"> </w:t>
       </w:r>
       <w:r>
         <w:rPr>
@@ -1056,13 +1112,28 @@
         <w:t xml:space="preserve"> optimally</w:t>
       </w:r>
       <w:r>
-        <w:t xml:space="preserve"> using Azure DevOps, leading to quicker delivery of routing library for Intra and Inter</w:t>
-      </w:r>
-      <w:r>
-        <w:t>-</w:t>
-      </w:r>
-      <w:r>
-        <w:t>Process Communication.</w:t>
+        <w:t xml:space="preserve"> using Azure DevOps</w:t>
+      </w:r>
+      <w:r>
+        <w:t>; thus,</w:t>
+      </w:r>
+      <w:r>
+        <w:t xml:space="preserve"> </w:t>
+      </w:r>
+      <w:r>
+        <w:t xml:space="preserve">reduced </w:t>
+      </w:r>
+      <w:r>
+        <w:t>delivery</w:t>
+      </w:r>
+      <w:r>
+        <w:t xml:space="preserve"> time</w:t>
+      </w:r>
+      <w:r>
+        <w:t xml:space="preserve"> of routing library.</w:t>
+      </w:r>
+      <w:r>
+        <w:t xml:space="preserve"> </w:t>
       </w:r>
     </w:p>
     <w:p>
@@ -1080,35 +1151,63 @@
           <w:b/>
           <w:bCs/>
         </w:rPr>
-        <w:t>Application Engineer – Intern, Microsoft Innovation Lab DSCE                                                                         J</w:t>
-      </w:r>
-      <w:r>
-        <w:rPr>
-          <w:b/>
-          <w:bCs/>
-        </w:rPr>
-        <w:t>un</w:t>
-      </w:r>
-      <w:r>
-        <w:rPr>
-          <w:b/>
-          <w:bCs/>
-        </w:rPr>
-        <w:t xml:space="preserve"> 17-A</w:t>
-      </w:r>
-      <w:r>
-        <w:rPr>
-          <w:b/>
-          <w:bCs/>
-        </w:rPr>
-        <w:t>ug</w:t>
-      </w:r>
-      <w:r>
-        <w:rPr>
-          <w:b/>
-          <w:bCs/>
-        </w:rPr>
-        <w:t xml:space="preserve"> 17</w:t>
+        <w:t>Application Engineer – Intern, Microsoft Innovation Lab DSCE                                                                 J</w:t>
+      </w:r>
+      <w:r>
+        <w:rPr>
+          <w:b/>
+          <w:bCs/>
+        </w:rPr>
+        <w:t>UN</w:t>
+      </w:r>
+      <w:r>
+        <w:rPr>
+          <w:b/>
+          <w:bCs/>
+        </w:rPr>
+        <w:t xml:space="preserve"> </w:t>
+      </w:r>
+      <w:r>
+        <w:rPr>
+          <w:b/>
+          <w:bCs/>
+        </w:rPr>
+        <w:t>20</w:t>
+      </w:r>
+      <w:r>
+        <w:rPr>
+          <w:b/>
+          <w:bCs/>
+        </w:rPr>
+        <w:t>17-A</w:t>
+      </w:r>
+      <w:r>
+        <w:rPr>
+          <w:b/>
+          <w:bCs/>
+        </w:rPr>
+        <w:t>UG</w:t>
+      </w:r>
+      <w:r>
+        <w:rPr>
+          <w:b/>
+          <w:bCs/>
+        </w:rPr>
+        <w:t xml:space="preserve"> </w:t>
+      </w:r>
+      <w:r>
+        <w:rPr>
+          <w:b/>
+          <w:bCs/>
+        </w:rPr>
+        <w:t>20</w:t>
+      </w:r>
+      <w:r>
+        <w:rPr>
+          <w:b/>
+          <w:bCs/>
+        </w:rPr>
+        <w:t>17</w:t>
       </w:r>
     </w:p>
     <w:p>
@@ -1127,7 +1226,10 @@
         </w:rPr>
       </w:pPr>
       <w:r>
-        <w:t xml:space="preserve">Led </w:t>
+        <w:t>Headed</w:t>
+      </w:r>
+      <w:r>
+        <w:t xml:space="preserve"> </w:t>
       </w:r>
       <w:r>
         <w:t xml:space="preserve">a team </w:t>
@@ -1152,25 +1254,10 @@
         <w:t>Image CAPTCHA</w:t>
       </w:r>
       <w:r>
-        <w:t xml:space="preserve"> in Java utilizing Model View Controller Architecture with </w:t>
-      </w:r>
-      <w:r>
-        <w:t>JSP,</w:t>
-      </w:r>
-      <w:r>
-        <w:t xml:space="preserve"> </w:t>
-      </w:r>
-      <w:r>
-        <w:t>Servlet</w:t>
-      </w:r>
-      <w:r>
-        <w:t>, JDBC</w:t>
-      </w:r>
-      <w:r>
-        <w:t>,</w:t>
-      </w:r>
-      <w:r>
-        <w:t xml:space="preserve"> and MySQL.</w:t>
+        <w:t xml:space="preserve"> in Java utilizing Model View Controller Architecture</w:t>
+      </w:r>
+      <w:r>
+        <w:t>.</w:t>
       </w:r>
     </w:p>
     <w:p>
@@ -1195,28 +1282,28 @@
           <w:b/>
           <w:bCs/>
         </w:rPr>
-        <w:t xml:space="preserve">VT LTD                                                                     </w:t>
-      </w:r>
-      <w:r>
-        <w:rPr>
-          <w:b/>
-          <w:bCs/>
-        </w:rPr>
-        <w:t xml:space="preserve">  </w:t>
-      </w:r>
-      <w:r>
-        <w:rPr>
-          <w:b/>
-          <w:bCs/>
-        </w:rPr>
-        <w:t>A</w:t>
-      </w:r>
-      <w:r>
-        <w:rPr>
-          <w:b/>
-          <w:bCs/>
-        </w:rPr>
-        <w:t xml:space="preserve">ug </w:t>
+        <w:t>VT LTD                                                             A</w:t>
+      </w:r>
+      <w:r>
+        <w:rPr>
+          <w:b/>
+          <w:bCs/>
+        </w:rPr>
+        <w:t>UG</w:t>
+      </w:r>
+      <w:r>
+        <w:rPr>
+          <w:b/>
+          <w:bCs/>
+        </w:rPr>
+        <w:t xml:space="preserve"> </w:t>
+      </w:r>
+      <w:r>
+        <w:rPr>
+          <w:b/>
+          <w:bCs/>
+        </w:rPr>
+        <w:t>20</w:t>
       </w:r>
       <w:r>
         <w:rPr>
@@ -1230,14 +1317,28 @@
           <w:b/>
           <w:bCs/>
         </w:rPr>
-        <w:t>ov</w:t>
-      </w:r>
-      <w:r>
-        <w:rPr>
-          <w:b/>
-          <w:bCs/>
-        </w:rPr>
-        <w:t xml:space="preserve"> 16</w:t>
+        <w:t>OV</w:t>
+      </w:r>
+      <w:r>
+        <w:rPr>
+          <w:b/>
+          <w:bCs/>
+        </w:rPr>
+        <w:t xml:space="preserve"> </w:t>
+      </w:r>
+      <w:r>
+        <w:rPr>
+          <w:b/>
+          <w:bCs/>
+        </w:rPr>
+        <w:t>20</w:t>
+      </w:r>
+      <w:r>
+        <w:rPr>
+          <w:b/>
+          <w:bCs/>
+        </w:rPr>
+        <w:t>16</w:t>
       </w:r>
     </w:p>
     <w:p>
@@ -1256,7 +1357,10 @@
         </w:rPr>
       </w:pPr>
       <w:r>
-        <w:t xml:space="preserve">Developed an application </w:t>
+        <w:t>Launched</w:t>
+      </w:r>
+      <w:r>
+        <w:t xml:space="preserve"> an application </w:t>
       </w:r>
       <w:r>
         <w:t>in</w:t>
@@ -1268,7 +1372,13 @@
         <w:t>z</w:t>
       </w:r>
       <w:r>
-        <w:t>e the downtime of Schelling sawing machine with optimal approaches to scale efficiently for a huge amount of data.</w:t>
+        <w:t xml:space="preserve">e downtime of Schelling sawing machine with optimal approaches to scale efficiently for </w:t>
+      </w:r>
+      <w:r>
+        <w:t>humongous</w:t>
+      </w:r>
+      <w:r>
+        <w:t xml:space="preserve"> data.</w:t>
       </w:r>
     </w:p>
     <w:p>
@@ -1347,44 +1457,64 @@
         </w:rPr>
       </w:pPr>
       <w:r>
-        <w:t>Created</w:t>
-      </w:r>
-      <w:r>
-        <w:t xml:space="preserve"> a</w:t>
-      </w:r>
-      <w:r>
-        <w:t>n</w:t>
-      </w:r>
-      <w:r>
-        <w:t xml:space="preserve"> application to c</w:t>
-      </w:r>
-      <w:r>
-        <w:t>reate</w:t>
-      </w:r>
-      <w:r>
-        <w:t xml:space="preserve"> a </w:t>
-      </w:r>
-      <w:r>
-        <w:rPr>
-          <w:b/>
-          <w:bCs/>
-        </w:rPr>
-        <w:t>3D scene</w:t>
-      </w:r>
-      <w:r>
-        <w:t xml:space="preserve"> from voice commands</w:t>
-      </w:r>
-      <w:r>
-        <w:t xml:space="preserve"> </w:t>
-      </w:r>
-      <w:r>
-        <w:t>that get</w:t>
-      </w:r>
-      <w:r>
-        <w:t xml:space="preserve"> converted to text for scene parsing</w:t>
-      </w:r>
-      <w:r>
-        <w:t>.</w:t>
+        <w:t xml:space="preserve">Created an application to generate 3D scenes </w:t>
+      </w:r>
+      <w:r>
+        <w:t>using jMoneky provided</w:t>
+      </w:r>
+      <w:r>
+        <w:t xml:space="preserve"> </w:t>
+      </w:r>
+      <w:r>
+        <w:t>text as input.</w:t>
+      </w:r>
+      <w:r>
+        <w:t xml:space="preserve"> </w:t>
+      </w:r>
+      <w:r>
+        <w:t>Leveraged</w:t>
+      </w:r>
+      <w:r>
+        <w:t xml:space="preserve"> </w:t>
+      </w:r>
+      <w:r>
+        <w:t>Stanford</w:t>
+      </w:r>
+      <w:r>
+        <w:t xml:space="preserve">NLP </w:t>
+      </w:r>
+      <w:r>
+        <w:t>for</w:t>
+      </w:r>
+      <w:r>
+        <w:t xml:space="preserve"> </w:t>
+      </w:r>
+      <w:r>
+        <w:t>S</w:t>
+      </w:r>
+      <w:r>
+        <w:t xml:space="preserve">cene parsing and inference; </w:t>
+      </w:r>
+      <w:r>
+        <w:t xml:space="preserve">further, </w:t>
+      </w:r>
+      <w:r>
+        <w:t xml:space="preserve">proved </w:t>
+      </w:r>
+      <w:r>
+        <w:t xml:space="preserve">for </w:t>
+      </w:r>
+      <w:r>
+        <w:t xml:space="preserve">better accuracy than existing systems </w:t>
+      </w:r>
+      <w:r>
+        <w:t>such as</w:t>
+      </w:r>
+      <w:r>
+        <w:t xml:space="preserve"> </w:t>
+      </w:r>
+      <w:r>
+        <w:t>SceenSeer.</w:t>
       </w:r>
     </w:p>
     <w:p>
@@ -1403,49 +1533,6 @@
         </w:rPr>
       </w:pPr>
       <w:r>
-        <w:t>Devised</w:t>
-      </w:r>
-      <w:r>
-        <w:t xml:space="preserve"> an algorithm for </w:t>
-      </w:r>
-      <w:r>
-        <w:t xml:space="preserve">Scene </w:t>
-      </w:r>
-      <w:r>
-        <w:t xml:space="preserve">Inference </w:t>
-      </w:r>
-      <w:r>
-        <w:t>utilizing</w:t>
-      </w:r>
-      <w:r>
-        <w:t xml:space="preserve"> </w:t>
-      </w:r>
-      <w:r>
-        <w:t xml:space="preserve">parsed scene to </w:t>
-      </w:r>
-      <w:r>
-        <w:t>generate scene with</w:t>
-      </w:r>
-      <w:r>
-        <w:t xml:space="preserve"> JMonkey.</w:t>
-      </w:r>
-    </w:p>
-    <w:p>
-      <w:pPr>
-        <w:pStyle w:val="ListParagraph"/>
-        <w:numPr>
-          <w:ilvl w:val="0"/>
-          <w:numId w:val="4"/>
-        </w:numPr>
-        <w:spacing w:after="0"/>
-        <w:ind w:left="-90"/>
-        <w:jc w:val="both"/>
-        <w:rPr>
-          <w:b/>
-          <w:bCs/>
-        </w:rPr>
-      </w:pPr>
-      <w:r>
         <w:t>Published research paper named “Kalpa</w:t>
       </w:r>
       <w:r>
@@ -1574,16 +1661,22 @@
         <w:t xml:space="preserve">estimated </w:t>
       </w:r>
       <w:r>
-        <w:t>price for given user information</w:t>
+        <w:t xml:space="preserve">price </w:t>
+      </w:r>
+      <w:r>
+        <w:t>by providing</w:t>
+      </w:r>
+      <w:r>
+        <w:t xml:space="preserve"> information</w:t>
       </w:r>
       <w:r>
         <w:t xml:space="preserve"> such as</w:t>
       </w:r>
       <w:r>
-        <w:t xml:space="preserve"> area, number of bedrooms, and bathrooms</w:t>
-      </w:r>
-      <w:r>
-        <w:t>.</w:t>
+        <w:t xml:space="preserve"> area, number of bedrooms</w:t>
+      </w:r>
+      <w:r>
+        <w:t xml:space="preserve"> etc.</w:t>
       </w:r>
       <w:r>
         <w:t xml:space="preserve"> </w:t>
@@ -1685,10 +1778,19 @@
         <w:t xml:space="preserve">Star of the Quarter </w:t>
       </w:r>
       <w:r>
-        <w:t xml:space="preserve">Award for </w:t>
-      </w:r>
-      <w:r>
-        <w:t xml:space="preserve">collaboration and development of Asynchronous Routing </w:t>
+        <w:t xml:space="preserve">for </w:t>
+      </w:r>
+      <w:r>
+        <w:t>leading</w:t>
+      </w:r>
+      <w:r>
+        <w:t xml:space="preserve"> develop</w:t>
+      </w:r>
+      <w:r>
+        <w:t>ment of</w:t>
+      </w:r>
+      <w:r>
+        <w:t xml:space="preserve"> Asynchronous Routing </w:t>
       </w:r>
       <w:r>
         <w:t>library</w:t>
@@ -1720,10 +1822,16 @@
         <w:t>Impact Group of the Release</w:t>
       </w:r>
       <w:r>
-        <w:t xml:space="preserve"> award </w:t>
-      </w:r>
-      <w:r>
-        <w:t>from</w:t>
+        <w:t xml:space="preserve"> </w:t>
+      </w:r>
+      <w:r>
+        <w:t>award</w:t>
+      </w:r>
+      <w:r>
+        <w:t xml:space="preserve"> </w:t>
+      </w:r>
+      <w:r>
+        <w:t>at</w:t>
       </w:r>
       <w:r>
         <w:t xml:space="preserve"> Tally for </w:t>
@@ -1735,7 +1843,10 @@
         <w:t>to</w:t>
       </w:r>
       <w:r>
-        <w:t xml:space="preserve"> consistently</w:t>
+        <w:t xml:space="preserve"> </w:t>
+      </w:r>
+      <w:r>
+        <w:t>continuously</w:t>
       </w:r>
       <w:r>
         <w:t xml:space="preserve"> deliver Quality Products.</w:t>
@@ -1748,86 +1859,133 @@
           <w:ilvl w:val="0"/>
           <w:numId w:val="5"/>
         </w:numPr>
+        <w:ind w:left="-90"/>
+        <w:jc w:val="both"/>
+        <w:rPr>
+          <w:b/>
+          <w:bCs/>
+        </w:rPr>
+      </w:pPr>
+      <w:r>
+        <w:rPr>
+          <w:b/>
+          <w:bCs/>
+        </w:rPr>
+        <w:t>Best Project Award</w:t>
+      </w:r>
+      <w:r>
+        <w:t xml:space="preserve"> for </w:t>
+      </w:r>
+      <w:r>
+        <w:rPr>
+          <w:i/>
+          <w:iCs/>
+        </w:rPr>
+        <w:t>“</w:t>
+      </w:r>
+      <w:r>
+        <w:rPr>
+          <w:i/>
+          <w:iCs/>
+        </w:rPr>
+        <w:t xml:space="preserve">A Machine Learning approach to </w:t>
+      </w:r>
+      <w:r>
+        <w:rPr>
+          <w:i/>
+          <w:iCs/>
+        </w:rPr>
+        <w:t>i</w:t>
+      </w:r>
+      <w:r>
+        <w:rPr>
+          <w:i/>
+          <w:iCs/>
+        </w:rPr>
+        <w:t>nterior designing”</w:t>
+      </w:r>
+      <w:r>
+        <w:t xml:space="preserve"> among 5</w:t>
+      </w:r>
+      <w:r>
+        <w:t>0</w:t>
+      </w:r>
+      <w:r>
+        <w:t xml:space="preserve"> teams </w:t>
+      </w:r>
+      <w:r>
+        <w:t>at</w:t>
+      </w:r>
+      <w:r>
+        <w:t xml:space="preserve"> Project Exhibition </w:t>
+      </w:r>
+      <w:r>
+        <w:t>of</w:t>
+      </w:r>
+      <w:r>
+        <w:t xml:space="preserve"> Dayananda Sagar College of Engineering</w:t>
+      </w:r>
+      <w:r>
+        <w:t>, Bangalore.</w:t>
+      </w:r>
+    </w:p>
+    <w:p>
+      <w:pPr>
+        <w:pBdr>
+          <w:bottom w:val="single" w:sz="4" w:space="1" w:color="auto"/>
+        </w:pBdr>
+        <w:spacing w:after="0"/>
+        <w:ind w:left="-540"/>
+        <w:jc w:val="both"/>
+        <w:rPr>
+          <w:b/>
+          <w:bCs/>
+          <w:sz w:val="24"/>
+          <w:szCs w:val="24"/>
+        </w:rPr>
+      </w:pPr>
+      <w:r>
+        <w:rPr>
+          <w:b/>
+          <w:bCs/>
+          <w:sz w:val="24"/>
+          <w:szCs w:val="24"/>
+        </w:rPr>
+        <w:t>LEADERSHIP &amp; INVOLVEMENT</w:t>
+      </w:r>
+    </w:p>
+    <w:p>
+      <w:pPr>
+        <w:pStyle w:val="ListParagraph"/>
+        <w:numPr>
+          <w:ilvl w:val="0"/>
+          <w:numId w:val="7"/>
+        </w:numPr>
         <w:spacing w:after="0"/>
         <w:ind w:left="-90"/>
         <w:jc w:val="both"/>
-        <w:rPr>
-          <w:b/>
-          <w:bCs/>
-        </w:rPr>
-      </w:pPr>
-      <w:r>
-        <w:rPr>
-          <w:b/>
-          <w:bCs/>
-        </w:rPr>
-        <w:t>Best Project Award</w:t>
-      </w:r>
-      <w:r>
-        <w:t xml:space="preserve"> for </w:t>
-      </w:r>
-      <w:r>
-        <w:rPr>
-          <w:i/>
-          <w:iCs/>
-        </w:rPr>
-        <w:t>“</w:t>
-      </w:r>
-      <w:r>
-        <w:rPr>
-          <w:i/>
-          <w:iCs/>
-        </w:rPr>
-        <w:t xml:space="preserve">A Machine Learning approach to </w:t>
-      </w:r>
-      <w:r>
-        <w:rPr>
-          <w:i/>
-          <w:iCs/>
-        </w:rPr>
-        <w:t>i</w:t>
-      </w:r>
-      <w:r>
-        <w:rPr>
-          <w:i/>
-          <w:iCs/>
-        </w:rPr>
-        <w:t>nterior designing”</w:t>
-      </w:r>
-      <w:r>
-        <w:t xml:space="preserve"> among 5</w:t>
-      </w:r>
-      <w:r>
-        <w:t>0</w:t>
-      </w:r>
-      <w:r>
-        <w:t xml:space="preserve"> teams </w:t>
-      </w:r>
-      <w:r>
-        <w:t>at</w:t>
-      </w:r>
-      <w:r>
-        <w:t xml:space="preserve"> Project Exhibition </w:t>
-      </w:r>
-      <w:r>
-        <w:t>of</w:t>
-      </w:r>
-      <w:r>
-        <w:t xml:space="preserve"> Dayananda Sagar College of Engineering</w:t>
-      </w:r>
-      <w:r>
-        <w:t>, Bangalore.</w:t>
-      </w:r>
-    </w:p>
-    <w:p>
-      <w:pPr>
+      </w:pPr>
+      <w:r>
+        <w:t>Involved in delivering knowledge transfer sessions to onboard new &amp; lateral hires quickly and effectively.</w:t>
+      </w:r>
+    </w:p>
+    <w:p>
+      <w:pPr>
+        <w:pStyle w:val="ListParagraph"/>
+        <w:numPr>
+          <w:ilvl w:val="0"/>
+          <w:numId w:val="7"/>
+        </w:numPr>
         <w:spacing w:after="0"/>
+        <w:ind w:left="-90"/>
         <w:jc w:val="both"/>
-        <w:rPr>
-          <w:b/>
-          <w:bCs/>
-        </w:rPr>
-      </w:pPr>
+      </w:pPr>
+      <w:r>
+        <w:t>Trained</w:t>
+      </w:r>
+      <w:r>
+        <w:t xml:space="preserve"> multiple batches of undergrad students at DSCE to enhance skills in C++, Data Structures, and Algorithms.</w:t>
+      </w:r>
     </w:p>
     <w:sectPr>
       <w:pgSz w:w="11906" w:h="16838"/>
@@ -1894,7 +2052,7 @@
   <w:abstractNum w:abstractNumId="0" w15:restartNumberingAfterBreak="0">
     <w:nsid w:val="001310F9"/>
     <w:multiLevelType w:val="hybridMultilevel"/>
-    <w:tmpl w:val="9976F27C"/>
+    <w:tmpl w:val="9C4A6E18"/>
     <w:lvl w:ilvl="0" w:tplc="04090001">
       <w:start w:val="1"/>
       <w:numFmt w:val="bullet"/>

</xml_diff>